<commit_message>
Modify Design Document and add UML diagram
</commit_message>
<xml_diff>
--- a/Design Document V0.1.docx
+++ b/Design Document V0.1.docx
@@ -377,7 +377,7 @@
           <w:r>
             <w:fldChar w:fldCharType="separate"/>
           </w:r>
-          <w:hyperlink w:anchor="_Toc147243921" w:history="1">
+          <w:hyperlink w:anchor="_Toc147324220" w:history="1">
             <w:r>
               <w:rPr>
                 <w:rStyle w:val="Hyperlink"/>
@@ -404,7 +404,7 @@
                 <w:noProof/>
                 <w:webHidden/>
               </w:rPr>
-              <w:instrText xml:space="preserve"> PAGEREF _Toc147243921 \h </w:instrText>
+              <w:instrText xml:space="preserve"> PAGEREF _Toc147324220 \h </w:instrText>
             </w:r>
             <w:r>
               <w:rPr>
@@ -449,7 +449,7 @@
               <w14:ligatures w14:val="standardContextual"/>
             </w:rPr>
           </w:pPr>
-          <w:hyperlink w:anchor="_Toc147243922" w:history="1">
+          <w:hyperlink w:anchor="_Toc147324221" w:history="1">
             <w:r>
               <w:rPr>
                 <w:rStyle w:val="Hyperlink"/>
@@ -476,7 +476,7 @@
                 <w:noProof/>
                 <w:webHidden/>
               </w:rPr>
-              <w:instrText xml:space="preserve"> PAGEREF _Toc147243922 \h </w:instrText>
+              <w:instrText xml:space="preserve"> PAGEREF _Toc147324221 \h </w:instrText>
             </w:r>
             <w:r>
               <w:rPr>
@@ -521,7 +521,7 @@
               <w14:ligatures w14:val="standardContextual"/>
             </w:rPr>
           </w:pPr>
-          <w:hyperlink w:anchor="_Toc147243923" w:history="1">
+          <w:hyperlink w:anchor="_Toc147324222" w:history="1">
             <w:r>
               <w:rPr>
                 <w:rStyle w:val="Hyperlink"/>
@@ -548,7 +548,7 @@
                 <w:noProof/>
                 <w:webHidden/>
               </w:rPr>
-              <w:instrText xml:space="preserve"> PAGEREF _Toc147243923 \h </w:instrText>
+              <w:instrText xml:space="preserve"> PAGEREF _Toc147324222 \h </w:instrText>
             </w:r>
             <w:r>
               <w:rPr>
@@ -593,7 +593,7 @@
               <w14:ligatures w14:val="standardContextual"/>
             </w:rPr>
           </w:pPr>
-          <w:hyperlink w:anchor="_Toc147243924" w:history="1">
+          <w:hyperlink w:anchor="_Toc147324223" w:history="1">
             <w:r>
               <w:rPr>
                 <w:rStyle w:val="Hyperlink"/>
@@ -620,7 +620,7 @@
                 <w:noProof/>
                 <w:webHidden/>
               </w:rPr>
-              <w:instrText xml:space="preserve"> PAGEREF _Toc147243924 \h </w:instrText>
+              <w:instrText xml:space="preserve"> PAGEREF _Toc147324223 \h </w:instrText>
             </w:r>
             <w:r>
               <w:rPr>
@@ -665,7 +665,7 @@
               <w14:ligatures w14:val="standardContextual"/>
             </w:rPr>
           </w:pPr>
-          <w:hyperlink w:anchor="_Toc147243925" w:history="1">
+          <w:hyperlink w:anchor="_Toc147324224" w:history="1">
             <w:r>
               <w:rPr>
                 <w:rStyle w:val="Hyperlink"/>
@@ -692,7 +692,7 @@
                 <w:noProof/>
                 <w:webHidden/>
               </w:rPr>
-              <w:instrText xml:space="preserve"> PAGEREF _Toc147243925 \h </w:instrText>
+              <w:instrText xml:space="preserve"> PAGEREF _Toc147324224 \h </w:instrText>
             </w:r>
             <w:r>
               <w:rPr>
@@ -737,7 +737,7 @@
               <w14:ligatures w14:val="standardContextual"/>
             </w:rPr>
           </w:pPr>
-          <w:hyperlink w:anchor="_Toc147243926" w:history="1">
+          <w:hyperlink w:anchor="_Toc147324225" w:history="1">
             <w:r>
               <w:rPr>
                 <w:rStyle w:val="Hyperlink"/>
@@ -764,7 +764,7 @@
                 <w:noProof/>
                 <w:webHidden/>
               </w:rPr>
-              <w:instrText xml:space="preserve"> PAGEREF _Toc147243926 \h </w:instrText>
+              <w:instrText xml:space="preserve"> PAGEREF _Toc147324225 \h </w:instrText>
             </w:r>
             <w:r>
               <w:rPr>
@@ -809,7 +809,7 @@
               <w14:ligatures w14:val="standardContextual"/>
             </w:rPr>
           </w:pPr>
-          <w:hyperlink w:anchor="_Toc147243927" w:history="1">
+          <w:hyperlink w:anchor="_Toc147324226" w:history="1">
             <w:r>
               <w:rPr>
                 <w:rStyle w:val="Hyperlink"/>
@@ -836,7 +836,7 @@
                 <w:noProof/>
                 <w:webHidden/>
               </w:rPr>
-              <w:instrText xml:space="preserve"> PAGEREF _Toc147243927 \h </w:instrText>
+              <w:instrText xml:space="preserve"> PAGEREF _Toc147324226 \h </w:instrText>
             </w:r>
             <w:r>
               <w:rPr>
@@ -881,7 +881,7 @@
               <w14:ligatures w14:val="standardContextual"/>
             </w:rPr>
           </w:pPr>
-          <w:hyperlink w:anchor="_Toc147243928" w:history="1">
+          <w:hyperlink w:anchor="_Toc147324227" w:history="1">
             <w:r>
               <w:rPr>
                 <w:rStyle w:val="Hyperlink"/>
@@ -908,7 +908,7 @@
                 <w:noProof/>
                 <w:webHidden/>
               </w:rPr>
-              <w:instrText xml:space="preserve"> PAGEREF _Toc147243928 \h </w:instrText>
+              <w:instrText xml:space="preserve"> PAGEREF _Toc147324227 \h </w:instrText>
             </w:r>
             <w:r>
               <w:rPr>
@@ -953,7 +953,7 @@
               <w14:ligatures w14:val="standardContextual"/>
             </w:rPr>
           </w:pPr>
-          <w:hyperlink w:anchor="_Toc147243929" w:history="1">
+          <w:hyperlink w:anchor="_Toc147324228" w:history="1">
             <w:r>
               <w:rPr>
                 <w:rStyle w:val="Hyperlink"/>
@@ -980,7 +980,7 @@
                 <w:noProof/>
                 <w:webHidden/>
               </w:rPr>
-              <w:instrText xml:space="preserve"> PAGEREF _Toc147243929 \h </w:instrText>
+              <w:instrText xml:space="preserve"> PAGEREF _Toc147324228 \h </w:instrText>
             </w:r>
             <w:r>
               <w:rPr>
@@ -1025,7 +1025,7 @@
               <w14:ligatures w14:val="standardContextual"/>
             </w:rPr>
           </w:pPr>
-          <w:hyperlink w:anchor="_Toc147243930" w:history="1">
+          <w:hyperlink w:anchor="_Toc147324229" w:history="1">
             <w:r>
               <w:rPr>
                 <w:rStyle w:val="Hyperlink"/>
@@ -1052,7 +1052,7 @@
                 <w:noProof/>
                 <w:webHidden/>
               </w:rPr>
-              <w:instrText xml:space="preserve"> PAGEREF _Toc147243930 \h </w:instrText>
+              <w:instrText xml:space="preserve"> PAGEREF _Toc147324229 \h </w:instrText>
             </w:r>
             <w:r>
               <w:rPr>
@@ -1097,7 +1097,7 @@
               <w14:ligatures w14:val="standardContextual"/>
             </w:rPr>
           </w:pPr>
-          <w:hyperlink w:anchor="_Toc147243931" w:history="1">
+          <w:hyperlink w:anchor="_Toc147324230" w:history="1">
             <w:r>
               <w:rPr>
                 <w:rStyle w:val="Hyperlink"/>
@@ -1124,7 +1124,7 @@
                 <w:noProof/>
                 <w:webHidden/>
               </w:rPr>
-              <w:instrText xml:space="preserve"> PAGEREF _Toc147243931 \h </w:instrText>
+              <w:instrText xml:space="preserve"> PAGEREF _Toc147324230 \h </w:instrText>
             </w:r>
             <w:r>
               <w:rPr>
@@ -1169,7 +1169,7 @@
               <w14:ligatures w14:val="standardContextual"/>
             </w:rPr>
           </w:pPr>
-          <w:hyperlink w:anchor="_Toc147243932" w:history="1">
+          <w:hyperlink w:anchor="_Toc147324231" w:history="1">
             <w:r>
               <w:rPr>
                 <w:rStyle w:val="Hyperlink"/>
@@ -1196,7 +1196,7 @@
                 <w:noProof/>
                 <w:webHidden/>
               </w:rPr>
-              <w:instrText xml:space="preserve"> PAGEREF _Toc147243932 \h </w:instrText>
+              <w:instrText xml:space="preserve"> PAGEREF _Toc147324231 \h </w:instrText>
             </w:r>
             <w:r>
               <w:rPr>
@@ -1216,7 +1216,7 @@
                 <w:noProof/>
                 <w:webHidden/>
               </w:rPr>
-              <w:t>10</w:t>
+              <w:t>11</w:t>
             </w:r>
             <w:r>
               <w:rPr>
@@ -1241,7 +1241,7 @@
               <w14:ligatures w14:val="standardContextual"/>
             </w:rPr>
           </w:pPr>
-          <w:hyperlink w:anchor="_Toc147243933" w:history="1">
+          <w:hyperlink w:anchor="_Toc147324232" w:history="1">
             <w:r>
               <w:rPr>
                 <w:rStyle w:val="Hyperlink"/>
@@ -1268,7 +1268,7 @@
                 <w:noProof/>
                 <w:webHidden/>
               </w:rPr>
-              <w:instrText xml:space="preserve"> PAGEREF _Toc147243933 \h </w:instrText>
+              <w:instrText xml:space="preserve"> PAGEREF _Toc147324232 \h </w:instrText>
             </w:r>
             <w:r>
               <w:rPr>
@@ -1313,7 +1313,7 @@
               <w14:ligatures w14:val="standardContextual"/>
             </w:rPr>
           </w:pPr>
-          <w:hyperlink w:anchor="_Toc147243934" w:history="1">
+          <w:hyperlink w:anchor="_Toc147324233" w:history="1">
             <w:r>
               <w:rPr>
                 <w:rStyle w:val="Hyperlink"/>
@@ -1340,7 +1340,7 @@
                 <w:noProof/>
                 <w:webHidden/>
               </w:rPr>
-              <w:instrText xml:space="preserve"> PAGEREF _Toc147243934 \h </w:instrText>
+              <w:instrText xml:space="preserve"> PAGEREF _Toc147324233 \h </w:instrText>
             </w:r>
             <w:r>
               <w:rPr>
@@ -1360,7 +1360,7 @@
                 <w:noProof/>
                 <w:webHidden/>
               </w:rPr>
-              <w:t>11</w:t>
+              <w:t>12</w:t>
             </w:r>
             <w:r>
               <w:rPr>
@@ -1385,7 +1385,7 @@
               <w14:ligatures w14:val="standardContextual"/>
             </w:rPr>
           </w:pPr>
-          <w:hyperlink w:anchor="_Toc147243935" w:history="1">
+          <w:hyperlink w:anchor="_Toc147324234" w:history="1">
             <w:r>
               <w:rPr>
                 <w:rStyle w:val="Hyperlink"/>
@@ -1412,7 +1412,7 @@
                 <w:noProof/>
                 <w:webHidden/>
               </w:rPr>
-              <w:instrText xml:space="preserve"> PAGEREF _Toc147243935 \h </w:instrText>
+              <w:instrText xml:space="preserve"> PAGEREF _Toc147324234 \h </w:instrText>
             </w:r>
             <w:r>
               <w:rPr>
@@ -1432,7 +1432,7 @@
                 <w:noProof/>
                 <w:webHidden/>
               </w:rPr>
-              <w:t>12</w:t>
+              <w:t>13</w:t>
             </w:r>
             <w:r>
               <w:rPr>
@@ -1457,7 +1457,7 @@
               <w14:ligatures w14:val="standardContextual"/>
             </w:rPr>
           </w:pPr>
-          <w:hyperlink w:anchor="_Toc147243936" w:history="1">
+          <w:hyperlink w:anchor="_Toc147324235" w:history="1">
             <w:r>
               <w:rPr>
                 <w:rStyle w:val="Hyperlink"/>
@@ -1484,7 +1484,7 @@
                 <w:noProof/>
                 <w:webHidden/>
               </w:rPr>
-              <w:instrText xml:space="preserve"> PAGEREF _Toc147243936 \h </w:instrText>
+              <w:instrText xml:space="preserve"> PAGEREF _Toc147324235 \h </w:instrText>
             </w:r>
             <w:r>
               <w:rPr>
@@ -1529,7 +1529,7 @@
               <w14:ligatures w14:val="standardContextual"/>
             </w:rPr>
           </w:pPr>
-          <w:hyperlink w:anchor="_Toc147243937" w:history="1">
+          <w:hyperlink w:anchor="_Toc147324236" w:history="1">
             <w:r>
               <w:rPr>
                 <w:rStyle w:val="Hyperlink"/>
@@ -1556,7 +1556,7 @@
                 <w:noProof/>
                 <w:webHidden/>
               </w:rPr>
-              <w:instrText xml:space="preserve"> PAGEREF _Toc147243937 \h </w:instrText>
+              <w:instrText xml:space="preserve"> PAGEREF _Toc147324236 \h </w:instrText>
             </w:r>
             <w:r>
               <w:rPr>
@@ -1576,7 +1576,7 @@
                 <w:noProof/>
                 <w:webHidden/>
               </w:rPr>
-              <w:t>13</w:t>
+              <w:t>14</w:t>
             </w:r>
             <w:r>
               <w:rPr>
@@ -1601,7 +1601,7 @@
               <w14:ligatures w14:val="standardContextual"/>
             </w:rPr>
           </w:pPr>
-          <w:hyperlink w:anchor="_Toc147243938" w:history="1">
+          <w:hyperlink w:anchor="_Toc147324237" w:history="1">
             <w:r>
               <w:rPr>
                 <w:rStyle w:val="Hyperlink"/>
@@ -1628,7 +1628,7 @@
                 <w:noProof/>
                 <w:webHidden/>
               </w:rPr>
-              <w:instrText xml:space="preserve"> PAGEREF _Toc147243938 \h </w:instrText>
+              <w:instrText xml:space="preserve"> PAGEREF _Toc147324237 \h </w:instrText>
             </w:r>
             <w:r>
               <w:rPr>
@@ -1648,7 +1648,7 @@
                 <w:noProof/>
                 <w:webHidden/>
               </w:rPr>
-              <w:t>14</w:t>
+              <w:t>15</w:t>
             </w:r>
             <w:r>
               <w:rPr>
@@ -1681,7 +1681,7 @@
       <w:pPr>
         <w:pStyle w:val="Heading1"/>
       </w:pPr>
-      <w:bookmarkStart w:id="0" w:name="_Toc147243921"/>
+      <w:bookmarkStart w:id="0" w:name="_Toc147324220"/>
       <w:r>
         <w:lastRenderedPageBreak/>
         <w:t>Introduction</w:t>
@@ -1898,7 +1898,7 @@
       <w:pPr>
         <w:pStyle w:val="Heading1"/>
       </w:pPr>
-      <w:bookmarkStart w:id="1" w:name="_Toc147243922"/>
+      <w:bookmarkStart w:id="1" w:name="_Toc147324221"/>
       <w:r>
         <w:t>Context</w:t>
       </w:r>
@@ -2023,7 +2023,7 @@
       <w:pPr>
         <w:pStyle w:val="Heading1"/>
       </w:pPr>
-      <w:bookmarkStart w:id="4" w:name="_Toc147243923"/>
+      <w:bookmarkStart w:id="4" w:name="_Toc147324222"/>
       <w:r>
         <w:t>Goals</w:t>
       </w:r>
@@ -2145,7 +2145,7 @@
       <w:pPr>
         <w:pStyle w:val="Heading1"/>
       </w:pPr>
-      <w:bookmarkStart w:id="5" w:name="_Toc147243924"/>
+      <w:bookmarkStart w:id="5" w:name="_Toc147324223"/>
       <w:r>
         <w:t>Scope</w:t>
       </w:r>
@@ -2199,6 +2199,7 @@
         </w:rPr>
         <w:t xml:space="preserve">1.3 Scope and </w:t>
       </w:r>
+      <w:proofErr w:type="gramStart"/>
       <w:r>
         <w:rPr>
           <w:i/>
@@ -2219,6 +2220,7 @@
         </w:rPr>
         <w:t>’</w:t>
       </w:r>
+      <w:proofErr w:type="gramEnd"/>
       <w:r>
         <w:rPr>
           <w:sz w:val="24"/>
@@ -2239,7 +2241,7 @@
       <w:pPr>
         <w:pStyle w:val="Heading1"/>
       </w:pPr>
-      <w:bookmarkStart w:id="6" w:name="_Toc147243925"/>
+      <w:bookmarkStart w:id="6" w:name="_Toc147324224"/>
       <w:r>
         <w:lastRenderedPageBreak/>
         <w:t>Functionality</w:t>
@@ -2464,7 +2466,7 @@
       <w:pPr>
         <w:pStyle w:val="Heading1"/>
       </w:pPr>
-      <w:bookmarkStart w:id="7" w:name="_Toc147243926"/>
+      <w:bookmarkStart w:id="7" w:name="_Toc147324225"/>
       <w:r>
         <w:t>System Architecture</w:t>
       </w:r>
@@ -3138,7 +3140,7 @@
       <w:pPr>
         <w:pStyle w:val="Heading2"/>
       </w:pPr>
-      <w:bookmarkStart w:id="11" w:name="_Toc147243927"/>
+      <w:bookmarkStart w:id="11" w:name="_Toc147324226"/>
       <w:r>
         <w:t>Level 1: System Context (C1)</w:t>
       </w:r>
@@ -3441,7 +3443,7 @@
       <w:pPr>
         <w:pStyle w:val="Heading2"/>
       </w:pPr>
-      <w:bookmarkStart w:id="12" w:name="_Toc147243928"/>
+      <w:bookmarkStart w:id="12" w:name="_Toc147324227"/>
       <w:r>
         <w:t>Level 2: Containers (C2)</w:t>
       </w:r>
@@ -4554,7 +4556,7 @@
       <w:pPr>
         <w:pStyle w:val="Heading2"/>
       </w:pPr>
-      <w:bookmarkStart w:id="13" w:name="_Toc147243929"/>
+      <w:bookmarkStart w:id="13" w:name="_Toc147324228"/>
       <w:r>
         <w:t>Level 3: Component (C3)</w:t>
       </w:r>
@@ -5363,7 +5365,7 @@
         <w:pStyle w:val="Heading2"/>
       </w:pPr>
       <w:bookmarkStart w:id="15" w:name="_Toc146573120"/>
-      <w:bookmarkStart w:id="16" w:name="_Toc147243930"/>
+      <w:bookmarkStart w:id="16" w:name="_Toc147324229"/>
       <w:r>
         <w:t>Level 4: Code (C4)</w:t>
       </w:r>
@@ -5373,53 +5375,304 @@
     <w:p>
       <w:pPr>
         <w:rPr>
+          <w:sz w:val="24"/>
+          <w:szCs w:val="24"/>
+        </w:rPr>
+      </w:pPr>
+      <w:r>
+        <w:rPr>
+          <w:sz w:val="24"/>
+          <w:szCs w:val="24"/>
+        </w:rPr>
+        <w:t xml:space="preserve">This level contains UML diagrams for each component, providing detailed information on the relationships between the classes. This level is typically optional, it </w:t>
+      </w:r>
+      <w:r>
+        <w:rPr>
+          <w:sz w:val="24"/>
+          <w:szCs w:val="24"/>
+        </w:rPr>
+        <w:t>is used</w:t>
+      </w:r>
+      <w:r>
+        <w:rPr>
+          <w:sz w:val="24"/>
+          <w:szCs w:val="24"/>
+        </w:rPr>
+        <w:t xml:space="preserve"> mainly to illustrate complex class structures and explain how it works. </w:t>
+      </w:r>
+      <w:r>
+        <w:rPr>
+          <w:sz w:val="24"/>
+          <w:szCs w:val="24"/>
+        </w:rPr>
+        <w:t xml:space="preserve">It will </w:t>
+      </w:r>
+      <w:r>
+        <w:rPr>
+          <w:sz w:val="24"/>
+          <w:szCs w:val="24"/>
+        </w:rPr>
+        <w:t>be use</w:t>
+      </w:r>
+      <w:r>
+        <w:rPr>
+          <w:sz w:val="24"/>
+          <w:szCs w:val="24"/>
+        </w:rPr>
+        <w:t>d to</w:t>
+      </w:r>
+      <w:r>
+        <w:rPr>
+          <w:sz w:val="24"/>
+          <w:szCs w:val="24"/>
+        </w:rPr>
+        <w:t xml:space="preserve"> convey</w:t>
+      </w:r>
+      <w:r>
+        <w:rPr>
+          <w:sz w:val="24"/>
+          <w:szCs w:val="24"/>
+        </w:rPr>
+        <w:t xml:space="preserve"> </w:t>
+      </w:r>
+      <w:r>
+        <w:rPr>
+          <w:sz w:val="24"/>
+          <w:szCs w:val="24"/>
+        </w:rPr>
+        <w:t>the</w:t>
+      </w:r>
+      <w:r>
+        <w:rPr>
+          <w:sz w:val="24"/>
+          <w:szCs w:val="24"/>
+        </w:rPr>
+        <w:t xml:space="preserve"> </w:t>
+      </w:r>
+      <w:r>
+        <w:rPr>
+          <w:sz w:val="24"/>
+          <w:szCs w:val="24"/>
+        </w:rPr>
+        <w:t>structured</w:t>
+      </w:r>
+      <w:r>
+        <w:rPr>
+          <w:sz w:val="24"/>
+          <w:szCs w:val="24"/>
+        </w:rPr>
+        <w:t xml:space="preserve"> of</w:t>
+      </w:r>
+      <w:r>
+        <w:rPr>
+          <w:sz w:val="24"/>
+          <w:szCs w:val="24"/>
+        </w:rPr>
+        <w:t xml:space="preserve"> </w:t>
+      </w:r>
+      <w:r>
+        <w:rPr>
+          <w:sz w:val="24"/>
+          <w:szCs w:val="24"/>
+        </w:rPr>
+        <w:t>video call system</w:t>
+      </w:r>
+      <w:r>
+        <w:rPr>
+          <w:sz w:val="24"/>
+          <w:szCs w:val="24"/>
+        </w:rPr>
+        <w:t xml:space="preserve"> </w:t>
+      </w:r>
+      <w:r>
+        <w:rPr>
+          <w:sz w:val="24"/>
+          <w:szCs w:val="24"/>
+        </w:rPr>
+        <w:t>in the backend</w:t>
+      </w:r>
+      <w:r>
+        <w:rPr>
+          <w:sz w:val="24"/>
+          <w:szCs w:val="24"/>
+        </w:rPr>
+        <w:t xml:space="preserve"> and the reason</w:t>
+      </w:r>
+      <w:r>
+        <w:rPr>
+          <w:sz w:val="24"/>
+          <w:szCs w:val="24"/>
+        </w:rPr>
+        <w:t>s</w:t>
+      </w:r>
+      <w:r>
+        <w:rPr>
+          <w:sz w:val="24"/>
+          <w:szCs w:val="24"/>
+        </w:rPr>
+        <w:t xml:space="preserve"> </w:t>
+      </w:r>
+      <w:r>
+        <w:rPr>
+          <w:sz w:val="24"/>
+          <w:szCs w:val="24"/>
+        </w:rPr>
+        <w:t>behind it</w:t>
+      </w:r>
+      <w:r>
+        <w:rPr>
+          <w:sz w:val="24"/>
+          <w:szCs w:val="24"/>
+        </w:rPr>
+        <w:t>. Please note that this UML diagram will be maintain</w:t>
+      </w:r>
+      <w:r>
+        <w:rPr>
+          <w:sz w:val="24"/>
+          <w:szCs w:val="24"/>
+        </w:rPr>
+        <w:t>ed</w:t>
+      </w:r>
+      <w:r>
+        <w:rPr>
+          <w:sz w:val="24"/>
+          <w:szCs w:val="24"/>
+        </w:rPr>
+        <w:t xml:space="preserve"> throughout the project.</w:t>
+      </w:r>
+    </w:p>
+    <w:p>
+      <w:pPr>
+        <w:keepNext/>
+      </w:pPr>
+      <w:r>
+        <w:rPr>
           <w:b/>
           <w:bCs/>
-          <w:sz w:val="24"/>
-          <w:szCs w:val="24"/>
-        </w:rPr>
-      </w:pPr>
-      <w:r>
-        <w:rPr>
-          <w:sz w:val="24"/>
-          <w:szCs w:val="24"/>
-        </w:rPr>
-        <w:t xml:space="preserve">This level contains UML diagrams for each component, providing detailed information on the relationships between the classes. This level is typically optional, it </w:t>
-      </w:r>
-      <w:r>
-        <w:rPr>
-          <w:sz w:val="24"/>
-          <w:szCs w:val="24"/>
-        </w:rPr>
-        <w:t>is used</w:t>
-      </w:r>
-      <w:r>
-        <w:rPr>
-          <w:sz w:val="24"/>
-          <w:szCs w:val="24"/>
-        </w:rPr>
-        <w:t xml:space="preserve"> mainly to illustrate complex class structures and explain how it works. This is going to be used for conveying how the video call system is </w:t>
-      </w:r>
-      <w:r>
-        <w:rPr>
-          <w:sz w:val="24"/>
-          <w:szCs w:val="24"/>
-        </w:rPr>
-        <w:t>structured</w:t>
-      </w:r>
-      <w:r>
-        <w:rPr>
-          <w:sz w:val="24"/>
-          <w:szCs w:val="24"/>
-        </w:rPr>
-        <w:t xml:space="preserve"> in the backend.</w:t>
-      </w:r>
-      <w:r>
-        <w:rPr>
-          <w:sz w:val="24"/>
-          <w:szCs w:val="24"/>
-        </w:rPr>
-        <w:t xml:space="preserve"> </w:t>
+          <w:noProof/>
+          <w:sz w:val="24"/>
+          <w:szCs w:val="24"/>
+        </w:rPr>
+        <w:lastRenderedPageBreak/>
+        <w:drawing>
+          <wp:inline distT="0" distB="0" distL="0" distR="0" wp14:anchorId="2B747499" wp14:editId="43873724">
+            <wp:extent cx="6823055" cy="4107180"/>
+            <wp:effectExtent l="0" t="0" r="0" b="7620"/>
+            <wp:docPr id="445276224" name="Picture 3"/>
+            <wp:cNvGraphicFramePr>
+              <a:graphicFrameLocks xmlns:a="http://schemas.openxmlformats.org/drawingml/2006/main" noChangeAspect="1"/>
+            </wp:cNvGraphicFramePr>
+            <a:graphic xmlns:a="http://schemas.openxmlformats.org/drawingml/2006/main">
+              <a:graphicData uri="http://schemas.openxmlformats.org/drawingml/2006/picture">
+                <pic:pic xmlns:pic="http://schemas.openxmlformats.org/drawingml/2006/picture">
+                  <pic:nvPicPr>
+                    <pic:cNvPr id="445276224" name="Picture 445276224"/>
+                    <pic:cNvPicPr/>
+                  </pic:nvPicPr>
+                  <pic:blipFill>
+                    <a:blip r:embed="rId17" cstate="print">
+                      <a:extLst>
+                        <a:ext uri="{28A0092B-C50C-407E-A947-70E740481C1C}">
+                          <a14:useLocalDpi xmlns:a14="http://schemas.microsoft.com/office/drawing/2010/main" val="0"/>
+                        </a:ext>
+                      </a:extLst>
+                    </a:blip>
+                    <a:stretch>
+                      <a:fillRect/>
+                    </a:stretch>
+                  </pic:blipFill>
+                  <pic:spPr>
+                    <a:xfrm>
+                      <a:off x="0" y="0"/>
+                      <a:ext cx="6831610" cy="4112330"/>
+                    </a:xfrm>
+                    <a:prstGeom prst="rect">
+                      <a:avLst/>
+                    </a:prstGeom>
+                  </pic:spPr>
+                </pic:pic>
+              </a:graphicData>
+            </a:graphic>
+          </wp:inline>
+        </w:drawing>
+      </w:r>
+    </w:p>
+    <w:p>
+      <w:pPr>
+        <w:pStyle w:val="Caption"/>
+      </w:pPr>
+      <w:r>
+        <w:t xml:space="preserve">Figure </w:t>
+      </w:r>
+      <w:fldSimple w:instr=" SEQ Figure \* ARABIC ">
+        <w:r>
+          <w:rPr>
+            <w:noProof/>
+          </w:rPr>
+          <w:t>5</w:t>
+        </w:r>
+      </w:fldSimple>
+      <w:r>
+        <w:t>: UML diagram</w:t>
+      </w:r>
+    </w:p>
+    <w:p/>
+    <w:p>
+      <w:pPr>
+        <w:rPr>
+          <w:sz w:val="24"/>
+          <w:szCs w:val="24"/>
+        </w:rPr>
+      </w:pPr>
+    </w:p>
+    <w:p>
+      <w:pPr>
+        <w:pStyle w:val="Heading1"/>
+      </w:pPr>
+      <w:bookmarkStart w:id="17" w:name="_Toc147324230"/>
+      <w:r>
+        <w:t>User Interface Design</w:t>
+      </w:r>
+      <w:bookmarkEnd w:id="17"/>
+    </w:p>
+    <w:p>
+      <w:pPr>
+        <w:rPr>
+          <w:sz w:val="24"/>
+          <w:szCs w:val="24"/>
+        </w:rPr>
+      </w:pPr>
+      <w:r>
+        <w:rPr>
+          <w:sz w:val="24"/>
+          <w:szCs w:val="24"/>
+        </w:rPr>
+        <w:t>The purpose of this is to present the user interface to all the stakeholders and reach an agreement on the product’s visual design. For illustrating and conveying the idea, we’ll make wireframes and user flowcharts.</w:t>
+      </w:r>
+    </w:p>
+    <w:p>
+      <w:pPr>
+        <w:pStyle w:val="Heading2"/>
+      </w:pPr>
+      <w:bookmarkStart w:id="18" w:name="_Toc147324231"/>
+      <w:r>
+        <w:t>Wireframe</w:t>
+      </w:r>
+      <w:bookmarkEnd w:id="18"/>
+    </w:p>
+    <w:p>
+      <w:pPr>
+        <w:rPr>
+          <w:sz w:val="24"/>
+          <w:szCs w:val="24"/>
+        </w:rPr>
+      </w:pPr>
+      <w:r>
+        <w:rPr>
+          <w:sz w:val="24"/>
+          <w:szCs w:val="24"/>
+        </w:rPr>
+        <w:t xml:space="preserve">To illustrate the user interface design, we made use of wireframes, which are mockup designs of an application or website. Think of wireframes as the initial sketch when you're creating a painting; they lay out what will appear on the canvas before you start painting. There are websites or applications that allow you to easily create wireframes for free. You can create, export, demonstrate, and get feedback on it instantly. With the wireframe you can also provide detailed descriptions for each component on the wireframe. The wireframes can be found in the </w:t>
       </w:r>
       <w:r>
         <w:rPr>
@@ -5427,81 +5680,6 @@
           <w:bCs/>
           <w:sz w:val="24"/>
           <w:szCs w:val="24"/>
-        </w:rPr>
-        <w:t>Currently work in planning.</w:t>
-      </w:r>
-    </w:p>
-    <w:p>
-      <w:pPr>
-        <w:rPr>
-          <w:sz w:val="24"/>
-          <w:szCs w:val="24"/>
-        </w:rPr>
-      </w:pPr>
-    </w:p>
-    <w:p>
-      <w:pPr>
-        <w:pStyle w:val="Heading1"/>
-      </w:pPr>
-      <w:bookmarkStart w:id="17" w:name="_Toc147243931"/>
-      <w:r>
-        <w:t>User Interface Design</w:t>
-      </w:r>
-      <w:bookmarkEnd w:id="17"/>
-    </w:p>
-    <w:p>
-      <w:pPr>
-        <w:rPr>
-          <w:sz w:val="24"/>
-          <w:szCs w:val="24"/>
-        </w:rPr>
-      </w:pPr>
-      <w:r>
-        <w:rPr>
-          <w:sz w:val="24"/>
-          <w:szCs w:val="24"/>
-        </w:rPr>
-        <w:t>The purpose of this is to present the user interface to all the stakeholders and reach an agreement on the product’s visual design. For illustrating and conveying the idea, we’ll make wireframes and user flowcharts.</w:t>
-      </w:r>
-    </w:p>
-    <w:p>
-      <w:pPr>
-        <w:pStyle w:val="Heading2"/>
-      </w:pPr>
-      <w:bookmarkStart w:id="18" w:name="_Toc147243932"/>
-      <w:r>
-        <w:t>Wireframe</w:t>
-      </w:r>
-      <w:bookmarkEnd w:id="18"/>
-    </w:p>
-    <w:p>
-      <w:pPr>
-        <w:rPr>
-          <w:sz w:val="24"/>
-          <w:szCs w:val="24"/>
-        </w:rPr>
-      </w:pPr>
-      <w:r>
-        <w:rPr>
-          <w:sz w:val="24"/>
-          <w:szCs w:val="24"/>
-        </w:rPr>
-        <w:t xml:space="preserve">To illustrate the user interface design, we made use of wireframes, which are mockup designs of an application or website. Think of wireframes as the initial sketch when you're creating a painting; they lay out what will appear on the canvas before you start painting. There are </w:t>
-      </w:r>
-      <w:r>
-        <w:rPr>
-          <w:sz w:val="24"/>
-          <w:szCs w:val="24"/>
-        </w:rPr>
-        <w:lastRenderedPageBreak/>
-        <w:t xml:space="preserve">websites or applications that allow you to easily create wireframes for free. You can create, export, demonstrate, and get feedback on it instantly. With the wireframe you can also provide detailed descriptions for each component on the wireframe. The wireframes can be found in the </w:t>
-      </w:r>
-      <w:r>
-        <w:rPr>
-          <w:b/>
-          <w:bCs/>
-          <w:sz w:val="24"/>
-          <w:szCs w:val="24"/>
           <w:u w:val="single"/>
         </w:rPr>
         <w:t>Wireframe document</w:t>
@@ -5513,7 +5691,7 @@
         </w:rPr>
         <w:t xml:space="preserve">. Tools for creating the wireframe: </w:t>
       </w:r>
-      <w:hyperlink r:id="rId17" w:history="1">
+      <w:hyperlink r:id="rId18" w:history="1">
         <w:r>
           <w:rPr>
             <w:color w:val="0563C1" w:themeColor="hyperlink"/>
@@ -5542,6 +5720,7 @@
           <w:sz w:val="24"/>
           <w:szCs w:val="24"/>
         </w:rPr>
+        <w:lastRenderedPageBreak/>
         <w:drawing>
           <wp:inline distT="0" distB="0" distL="0" distR="0" wp14:anchorId="72591F1A" wp14:editId="600B128B">
             <wp:extent cx="4130040" cy="3007737"/>
@@ -5558,7 +5737,7 @@
                     <pic:cNvPicPr/>
                   </pic:nvPicPr>
                   <pic:blipFill>
-                    <a:blip r:embed="rId18">
+                    <a:blip r:embed="rId19">
                       <a:extLst>
                         <a:ext uri="{28A0092B-C50C-407E-A947-70E740481C1C}">
                           <a14:useLocalDpi xmlns:a14="http://schemas.microsoft.com/office/drawing/2010/main" val="0"/>
@@ -5645,7 +5824,7 @@
           <w:sz w:val="16"/>
           <w:szCs w:val="16"/>
         </w:rPr>
-        <w:t>5</w:t>
+        <w:t>6</w:t>
       </w:r>
       <w:r>
         <w:rPr>
@@ -5674,7 +5853,7 @@
       <w:pPr>
         <w:pStyle w:val="Heading2"/>
       </w:pPr>
-      <w:bookmarkStart w:id="19" w:name="_Toc147243933"/>
+      <w:bookmarkStart w:id="19" w:name="_Toc147324232"/>
       <w:r>
         <w:t>User Flowchart</w:t>
       </w:r>
@@ -5722,7 +5901,7 @@
         </w:rPr>
         <w:t xml:space="preserve"> the system. It provides visual representation of how they interact with each other. It serves as a useful tool for all stakeholders, including non-technical ones, to understand and communicate how these interactions should function. The user flowchart can be found in the “User Flowchart” document, which was created using the </w:t>
       </w:r>
-      <w:hyperlink r:id="rId19" w:history="1">
+      <w:hyperlink r:id="rId20" w:history="1">
         <w:r>
           <w:rPr>
             <w:color w:val="0563C1" w:themeColor="hyperlink"/>
@@ -5746,7 +5925,7 @@
       <w:pPr>
         <w:pStyle w:val="Heading1"/>
       </w:pPr>
-      <w:bookmarkStart w:id="20" w:name="_Toc147243934"/>
+      <w:bookmarkStart w:id="20" w:name="_Toc147324233"/>
       <w:r>
         <w:t>Database design</w:t>
       </w:r>
@@ -5890,74 +6069,67 @@
           <w:sz w:val="24"/>
           <w:szCs w:val="24"/>
         </w:rPr>
-        <w:t xml:space="preserve">. Some entities that are in the </w:t>
-      </w:r>
-      <w:r>
-        <w:rPr>
-          <w:sz w:val="24"/>
-          <w:szCs w:val="24"/>
+        <w:t xml:space="preserve">. Some entities that are in the diagram are </w:t>
+      </w:r>
+      <w:r>
+        <w:rPr>
+          <w:sz w:val="24"/>
+          <w:szCs w:val="24"/>
+        </w:rPr>
+        <w:t>predefined</w:t>
+      </w:r>
+      <w:r>
+        <w:rPr>
+          <w:sz w:val="24"/>
+          <w:szCs w:val="24"/>
+        </w:rPr>
+        <w:t xml:space="preserve"> in the company’s database, </w:t>
+      </w:r>
+      <w:r>
+        <w:rPr>
+          <w:sz w:val="24"/>
+          <w:szCs w:val="24"/>
+        </w:rPr>
+        <w:t xml:space="preserve">and we will utilize these entities to retrieve data. </w:t>
+      </w:r>
+      <w:r>
+        <w:rPr>
+          <w:sz w:val="24"/>
+          <w:szCs w:val="24"/>
+        </w:rPr>
+        <w:t xml:space="preserve">Our focus is to </w:t>
+      </w:r>
+      <w:r>
+        <w:rPr>
+          <w:sz w:val="24"/>
+          <w:szCs w:val="24"/>
+        </w:rPr>
+        <w:t>des</w:t>
+      </w:r>
+      <w:r>
+        <w:rPr>
+          <w:sz w:val="24"/>
+          <w:szCs w:val="24"/>
+        </w:rPr>
+        <w:t>ign the database</w:t>
+      </w:r>
+      <w:r>
+        <w:rPr>
+          <w:sz w:val="24"/>
+          <w:szCs w:val="24"/>
+        </w:rPr>
+        <w:t xml:space="preserve"> for the video call system in the PRAS app.</w:t>
+      </w:r>
+    </w:p>
+    <w:p>
+      <w:pPr>
+        <w:keepNext/>
+      </w:pPr>
+      <w:r>
+        <w:rPr>
+          <w:noProof/>
         </w:rPr>
         <w:lastRenderedPageBreak/>
-        <w:t xml:space="preserve">diagram are </w:t>
-      </w:r>
-      <w:r>
-        <w:rPr>
-          <w:sz w:val="24"/>
-          <w:szCs w:val="24"/>
-        </w:rPr>
-        <w:t>predefined</w:t>
-      </w:r>
-      <w:r>
-        <w:rPr>
-          <w:sz w:val="24"/>
-          <w:szCs w:val="24"/>
-        </w:rPr>
-        <w:t xml:space="preserve"> in the company’s database, </w:t>
-      </w:r>
-      <w:r>
-        <w:rPr>
-          <w:sz w:val="24"/>
-          <w:szCs w:val="24"/>
-        </w:rPr>
-        <w:t xml:space="preserve">and we will utilize these entities to retrieve data. </w:t>
-      </w:r>
-      <w:r>
-        <w:rPr>
-          <w:sz w:val="24"/>
-          <w:szCs w:val="24"/>
-        </w:rPr>
-        <w:t xml:space="preserve">Our focus is to </w:t>
-      </w:r>
-      <w:r>
-        <w:rPr>
-          <w:sz w:val="24"/>
-          <w:szCs w:val="24"/>
-        </w:rPr>
-        <w:t>des</w:t>
-      </w:r>
-      <w:r>
-        <w:rPr>
-          <w:sz w:val="24"/>
-          <w:szCs w:val="24"/>
-        </w:rPr>
-        <w:t>ign the database</w:t>
-      </w:r>
-      <w:r>
-        <w:rPr>
-          <w:sz w:val="24"/>
-          <w:szCs w:val="24"/>
-        </w:rPr>
-        <w:t xml:space="preserve"> for the video call system in the PRAS app.</w:t>
-      </w:r>
-    </w:p>
-    <w:p>
-      <w:pPr>
-        <w:keepNext/>
-      </w:pPr>
-      <w:r>
-        <w:rPr>
-          <w:noProof/>
-        </w:rPr>
         <w:drawing>
           <wp:inline distT="0" distB="0" distL="0" distR="0" wp14:anchorId="04208824" wp14:editId="7AC904B4">
             <wp:extent cx="6643882" cy="4479687"/>
@@ -5974,7 +6146,7 @@
                     <pic:cNvPicPr/>
                   </pic:nvPicPr>
                   <pic:blipFill>
-                    <a:blip r:embed="rId20" cstate="print">
+                    <a:blip r:embed="rId21" cstate="print">
                       <a:extLst>
                         <a:ext uri="{28A0092B-C50C-407E-A947-70E740481C1C}">
                           <a14:useLocalDpi xmlns:a14="http://schemas.microsoft.com/office/drawing/2010/main" val="0"/>
@@ -6013,7 +6185,7 @@
           <w:rPr>
             <w:noProof/>
           </w:rPr>
-          <w:t>6</w:t>
+          <w:t>7</w:t>
         </w:r>
       </w:fldSimple>
       <w:r>
@@ -6157,7 +6329,7 @@
         <w:pStyle w:val="Heading1"/>
       </w:pPr>
       <w:bookmarkStart w:id="21" w:name="_Toc146573121"/>
-      <w:bookmarkStart w:id="22" w:name="_Toc147243935"/>
+      <w:bookmarkStart w:id="22" w:name="_Toc147324234"/>
       <w:r>
         <w:t>Testing strategies</w:t>
       </w:r>
@@ -6191,52 +6363,61 @@
           <w:sz w:val="24"/>
           <w:szCs w:val="24"/>
         </w:rPr>
-        <w:t>-by-</w:t>
-      </w:r>
-      <w:r>
-        <w:rPr>
-          <w:sz w:val="24"/>
-          <w:szCs w:val="24"/>
-        </w:rPr>
+        <w:t xml:space="preserve">-by-step </w:t>
+      </w:r>
+      <w:r>
+        <w:rPr>
+          <w:sz w:val="24"/>
+          <w:szCs w:val="24"/>
+        </w:rPr>
+        <w:t>instructions</w:t>
+      </w:r>
+      <w:r>
+        <w:rPr>
+          <w:sz w:val="24"/>
+          <w:szCs w:val="24"/>
+        </w:rPr>
+        <w:t xml:space="preserve"> on how to test the system. The </w:t>
+      </w:r>
+      <w:r>
+        <w:rPr>
+          <w:sz w:val="24"/>
+          <w:szCs w:val="24"/>
+        </w:rPr>
+        <w:t>summarized</w:t>
+      </w:r>
+      <w:r>
+        <w:rPr>
+          <w:sz w:val="24"/>
+          <w:szCs w:val="24"/>
+        </w:rPr>
+        <w:t xml:space="preserve"> version of testing strategies is in the project plan document in section 4.1, ‘Testing </w:t>
+      </w:r>
+      <w:proofErr w:type="gramStart"/>
+      <w:r>
+        <w:rPr>
+          <w:sz w:val="24"/>
+          <w:szCs w:val="24"/>
+        </w:rPr>
+        <w:t>strategies’</w:t>
+      </w:r>
+      <w:proofErr w:type="gramEnd"/>
+      <w:r>
+        <w:rPr>
+          <w:sz w:val="24"/>
+          <w:szCs w:val="24"/>
+        </w:rPr>
+        <w:t xml:space="preserve">. </w:t>
+      </w:r>
+    </w:p>
+    <w:p>
+      <w:pPr>
+        <w:pStyle w:val="Heading2"/>
+      </w:pPr>
+      <w:bookmarkStart w:id="23" w:name="_Toc146573122"/>
+      <w:bookmarkStart w:id="24" w:name="_Toc147324235"/>
+      <w:r>
         <w:lastRenderedPageBreak/>
-        <w:t xml:space="preserve">step </w:t>
-      </w:r>
-      <w:r>
-        <w:rPr>
-          <w:sz w:val="24"/>
-          <w:szCs w:val="24"/>
-        </w:rPr>
-        <w:t>instructions</w:t>
-      </w:r>
-      <w:r>
-        <w:rPr>
-          <w:sz w:val="24"/>
-          <w:szCs w:val="24"/>
-        </w:rPr>
-        <w:t xml:space="preserve"> on how to test the system. The </w:t>
-      </w:r>
-      <w:r>
-        <w:rPr>
-          <w:sz w:val="24"/>
-          <w:szCs w:val="24"/>
-        </w:rPr>
-        <w:t>summarized</w:t>
-      </w:r>
-      <w:r>
-        <w:rPr>
-          <w:sz w:val="24"/>
-          <w:szCs w:val="24"/>
-        </w:rPr>
-        <w:t xml:space="preserve"> version of testing strategies is in the project plan document in section 4.1, ‘Testing strategies’. </w:t>
-      </w:r>
-    </w:p>
-    <w:p>
-      <w:pPr>
-        <w:pStyle w:val="Heading2"/>
-      </w:pPr>
-      <w:bookmarkStart w:id="23" w:name="_Toc146573122"/>
-      <w:bookmarkStart w:id="24" w:name="_Toc147243936"/>
-      <w:r>
         <w:t>Test approach</w:t>
       </w:r>
       <w:bookmarkEnd w:id="23"/>
@@ -6707,7 +6888,7 @@
         <w:pStyle w:val="Heading2"/>
       </w:pPr>
       <w:bookmarkStart w:id="25" w:name="_Toc146573123"/>
-      <w:bookmarkStart w:id="26" w:name="_Toc147243937"/>
+      <w:bookmarkStart w:id="26" w:name="_Toc147324236"/>
       <w:r>
         <w:t>Unit test</w:t>
       </w:r>
@@ -6866,6 +7047,7 @@
                 <w:sz w:val="24"/>
                 <w:szCs w:val="24"/>
               </w:rPr>
+              <w:lastRenderedPageBreak/>
               <w:t>Method for getting phone number</w:t>
             </w:r>
           </w:p>
@@ -6908,6 +7090,7 @@
               </w:rPr>
             </w:pPr>
             <w:proofErr w:type="spellStart"/>
+            <w:proofErr w:type="gramStart"/>
             <w:r>
               <w:rPr>
                 <w:sz w:val="24"/>
@@ -6928,7 +7111,15 @@
                 <w:sz w:val="24"/>
                 <w:szCs w:val="24"/>
               </w:rPr>
-              <w:t>()</w:t>
+              <w:t>(</w:t>
+            </w:r>
+            <w:proofErr w:type="gramEnd"/>
+            <w:r>
+              <w:rPr>
+                <w:sz w:val="24"/>
+                <w:szCs w:val="24"/>
+              </w:rPr>
+              <w:t>)</w:t>
             </w:r>
           </w:p>
         </w:tc>
@@ -6966,6 +7157,7 @@
               </w:rPr>
             </w:pPr>
             <w:proofErr w:type="spellStart"/>
+            <w:proofErr w:type="gramStart"/>
             <w:r>
               <w:rPr>
                 <w:sz w:val="24"/>
@@ -6979,7 +7171,15 @@
                 <w:sz w:val="24"/>
                 <w:szCs w:val="24"/>
               </w:rPr>
-              <w:t>()</w:t>
+              <w:t>(</w:t>
+            </w:r>
+            <w:proofErr w:type="gramEnd"/>
+            <w:r>
+              <w:rPr>
+                <w:sz w:val="24"/>
+                <w:szCs w:val="24"/>
+              </w:rPr>
+              <w:t>)</w:t>
             </w:r>
           </w:p>
         </w:tc>
@@ -7017,6 +7217,7 @@
               </w:rPr>
             </w:pPr>
             <w:proofErr w:type="spellStart"/>
+            <w:proofErr w:type="gramStart"/>
             <w:r>
               <w:rPr>
                 <w:sz w:val="24"/>
@@ -7044,7 +7245,15 @@
                 <w:sz w:val="24"/>
                 <w:szCs w:val="24"/>
               </w:rPr>
-              <w:t>()</w:t>
+              <w:t>(</w:t>
+            </w:r>
+            <w:proofErr w:type="gramEnd"/>
+            <w:r>
+              <w:rPr>
+                <w:sz w:val="24"/>
+                <w:szCs w:val="24"/>
+              </w:rPr>
+              <w:t>)</w:t>
             </w:r>
           </w:p>
         </w:tc>
@@ -7151,6 +7360,7 @@
               </w:rPr>
             </w:pPr>
             <w:proofErr w:type="spellStart"/>
+            <w:proofErr w:type="gramStart"/>
             <w:r>
               <w:rPr>
                 <w:sz w:val="24"/>
@@ -7164,7 +7374,15 @@
                 <w:sz w:val="24"/>
                 <w:szCs w:val="24"/>
               </w:rPr>
-              <w:t>()</w:t>
+              <w:t>(</w:t>
+            </w:r>
+            <w:proofErr w:type="gramEnd"/>
+            <w:r>
+              <w:rPr>
+                <w:sz w:val="24"/>
+                <w:szCs w:val="24"/>
+              </w:rPr>
+              <w:t>)</w:t>
             </w:r>
           </w:p>
         </w:tc>
@@ -7271,6 +7489,7 @@
               </w:rPr>
             </w:pPr>
             <w:proofErr w:type="spellStart"/>
+            <w:proofErr w:type="gramStart"/>
             <w:r>
               <w:rPr>
                 <w:sz w:val="24"/>
@@ -7284,7 +7503,15 @@
                 <w:sz w:val="24"/>
                 <w:szCs w:val="24"/>
               </w:rPr>
-              <w:t>()</w:t>
+              <w:t>(</w:t>
+            </w:r>
+            <w:proofErr w:type="gramEnd"/>
+            <w:r>
+              <w:rPr>
+                <w:sz w:val="24"/>
+                <w:szCs w:val="24"/>
+              </w:rPr>
+              <w:t>)</w:t>
             </w:r>
           </w:p>
         </w:tc>
@@ -7391,6 +7618,7 @@
               </w:rPr>
             </w:pPr>
             <w:proofErr w:type="spellStart"/>
+            <w:proofErr w:type="gramStart"/>
             <w:r>
               <w:rPr>
                 <w:sz w:val="24"/>
@@ -7404,7 +7632,15 @@
                 <w:sz w:val="24"/>
                 <w:szCs w:val="24"/>
               </w:rPr>
-              <w:t>()</w:t>
+              <w:t>(</w:t>
+            </w:r>
+            <w:proofErr w:type="gramEnd"/>
+            <w:r>
+              <w:rPr>
+                <w:sz w:val="24"/>
+                <w:szCs w:val="24"/>
+              </w:rPr>
+              <w:t>)</w:t>
             </w:r>
           </w:p>
         </w:tc>
@@ -7442,6 +7678,7 @@
               </w:rPr>
             </w:pPr>
             <w:proofErr w:type="spellStart"/>
+            <w:proofErr w:type="gramStart"/>
             <w:r>
               <w:rPr>
                 <w:sz w:val="24"/>
@@ -7455,7 +7692,15 @@
                 <w:sz w:val="24"/>
                 <w:szCs w:val="24"/>
               </w:rPr>
-              <w:t>()</w:t>
+              <w:t>(</w:t>
+            </w:r>
+            <w:proofErr w:type="gramEnd"/>
+            <w:r>
+              <w:rPr>
+                <w:sz w:val="24"/>
+                <w:szCs w:val="24"/>
+              </w:rPr>
+              <w:t>)</w:t>
             </w:r>
           </w:p>
         </w:tc>
@@ -7571,6 +7816,7 @@
               </w:rPr>
             </w:pPr>
             <w:proofErr w:type="spellStart"/>
+            <w:proofErr w:type="gramStart"/>
             <w:r>
               <w:rPr>
                 <w:sz w:val="24"/>
@@ -7584,7 +7830,15 @@
                 <w:sz w:val="24"/>
                 <w:szCs w:val="24"/>
               </w:rPr>
-              <w:t>()</w:t>
+              <w:t>(</w:t>
+            </w:r>
+            <w:proofErr w:type="gramEnd"/>
+            <w:r>
+              <w:rPr>
+                <w:sz w:val="24"/>
+                <w:szCs w:val="24"/>
+              </w:rPr>
+              <w:t>)</w:t>
             </w:r>
           </w:p>
         </w:tc>
@@ -7691,6 +7945,7 @@
               </w:rPr>
             </w:pPr>
             <w:proofErr w:type="spellStart"/>
+            <w:proofErr w:type="gramStart"/>
             <w:r>
               <w:rPr>
                 <w:sz w:val="24"/>
@@ -7704,7 +7959,15 @@
                 <w:sz w:val="24"/>
                 <w:szCs w:val="24"/>
               </w:rPr>
-              <w:t>()</w:t>
+              <w:t>(</w:t>
+            </w:r>
+            <w:proofErr w:type="gramEnd"/>
+            <w:r>
+              <w:rPr>
+                <w:sz w:val="24"/>
+                <w:szCs w:val="24"/>
+              </w:rPr>
+              <w:t>)</w:t>
             </w:r>
           </w:p>
         </w:tc>
@@ -7811,6 +8074,7 @@
               </w:rPr>
             </w:pPr>
             <w:proofErr w:type="spellStart"/>
+            <w:proofErr w:type="gramStart"/>
             <w:r>
               <w:rPr>
                 <w:sz w:val="24"/>
@@ -7824,7 +8088,15 @@
                 <w:sz w:val="24"/>
                 <w:szCs w:val="24"/>
               </w:rPr>
-              <w:t>()</w:t>
+              <w:t>(</w:t>
+            </w:r>
+            <w:proofErr w:type="gramEnd"/>
+            <w:r>
+              <w:rPr>
+                <w:sz w:val="24"/>
+                <w:szCs w:val="24"/>
+              </w:rPr>
+              <w:t>)</w:t>
             </w:r>
           </w:p>
         </w:tc>
@@ -7862,6 +8134,7 @@
               </w:rPr>
             </w:pPr>
             <w:proofErr w:type="spellStart"/>
+            <w:proofErr w:type="gramStart"/>
             <w:r>
               <w:rPr>
                 <w:sz w:val="24"/>
@@ -7875,7 +8148,15 @@
                 <w:sz w:val="24"/>
                 <w:szCs w:val="24"/>
               </w:rPr>
-              <w:t>()</w:t>
+              <w:t>(</w:t>
+            </w:r>
+            <w:proofErr w:type="gramEnd"/>
+            <w:r>
+              <w:rPr>
+                <w:sz w:val="24"/>
+                <w:szCs w:val="24"/>
+              </w:rPr>
+              <w:t>)</w:t>
             </w:r>
           </w:p>
         </w:tc>
@@ -7981,12 +8262,21 @@
                 <w:szCs w:val="24"/>
               </w:rPr>
             </w:pPr>
-            <w:r>
-              <w:rPr>
-                <w:sz w:val="24"/>
-                <w:szCs w:val="24"/>
-              </w:rPr>
-              <w:t>ShouldBeAbleToTurnCameraOff()</w:t>
+            <w:proofErr w:type="gramStart"/>
+            <w:r>
+              <w:rPr>
+                <w:sz w:val="24"/>
+                <w:szCs w:val="24"/>
+              </w:rPr>
+              <w:t>ShouldBeAbleToTurnCameraOff(</w:t>
+            </w:r>
+            <w:proofErr w:type="gramEnd"/>
+            <w:r>
+              <w:rPr>
+                <w:sz w:val="24"/>
+                <w:szCs w:val="24"/>
+              </w:rPr>
+              <w:t>)</w:t>
             </w:r>
           </w:p>
         </w:tc>
@@ -8024,6 +8314,7 @@
               </w:rPr>
             </w:pPr>
             <w:proofErr w:type="spellStart"/>
+            <w:proofErr w:type="gramStart"/>
             <w:r>
               <w:rPr>
                 <w:sz w:val="24"/>
@@ -8037,7 +8328,15 @@
                 <w:sz w:val="24"/>
                 <w:szCs w:val="24"/>
               </w:rPr>
-              <w:t>()</w:t>
+              <w:t>(</w:t>
+            </w:r>
+            <w:proofErr w:type="gramEnd"/>
+            <w:r>
+              <w:rPr>
+                <w:sz w:val="24"/>
+                <w:szCs w:val="24"/>
+              </w:rPr>
+              <w:t>)</w:t>
             </w:r>
           </w:p>
         </w:tc>
@@ -8083,96 +8382,103 @@
       <w:pPr>
         <w:pStyle w:val="Heading2"/>
       </w:pPr>
-      <w:bookmarkStart w:id="27" w:name="_Toc147243938"/>
-      <w:r>
+      <w:bookmarkStart w:id="27" w:name="_Toc147324237"/>
+      <w:r>
+        <w:t>User acceptance test</w:t>
+      </w:r>
+      <w:bookmarkEnd w:id="27"/>
+    </w:p>
+    <w:p>
+      <w:pPr>
+        <w:rPr>
+          <w:sz w:val="24"/>
+          <w:szCs w:val="24"/>
+        </w:rPr>
+      </w:pPr>
+      <w:r>
+        <w:rPr>
+          <w:sz w:val="24"/>
+          <w:szCs w:val="24"/>
+        </w:rPr>
+        <w:t>Here</w:t>
+      </w:r>
+      <w:r>
+        <w:rPr>
+          <w:sz w:val="24"/>
+          <w:szCs w:val="24"/>
+        </w:rPr>
+        <w:t>,</w:t>
+      </w:r>
+      <w:r>
+        <w:rPr>
+          <w:sz w:val="24"/>
+          <w:szCs w:val="24"/>
+        </w:rPr>
+        <w:t xml:space="preserve"> reside all the user acceptance test and will be tested </w:t>
+      </w:r>
+      <w:r>
+        <w:rPr>
+          <w:sz w:val="24"/>
+          <w:szCs w:val="24"/>
+        </w:rPr>
+        <w:t>once</w:t>
+      </w:r>
+      <w:r>
+        <w:rPr>
+          <w:sz w:val="24"/>
+          <w:szCs w:val="24"/>
+        </w:rPr>
+        <w:t xml:space="preserve"> </w:t>
+      </w:r>
+      <w:r>
+        <w:rPr>
+          <w:sz w:val="24"/>
+          <w:szCs w:val="24"/>
+        </w:rPr>
+        <w:t>each</w:t>
+      </w:r>
+      <w:r>
+        <w:rPr>
+          <w:sz w:val="24"/>
+          <w:szCs w:val="24"/>
+        </w:rPr>
+        <w:t xml:space="preserve"> </w:t>
+      </w:r>
+      <w:r>
+        <w:rPr>
+          <w:sz w:val="24"/>
+          <w:szCs w:val="24"/>
+        </w:rPr>
+        <w:t>function</w:t>
+      </w:r>
+      <w:r>
+        <w:rPr>
+          <w:sz w:val="24"/>
+          <w:szCs w:val="24"/>
+        </w:rPr>
+        <w:t xml:space="preserve"> is complete at the end of each sprint</w:t>
+      </w:r>
+      <w:r>
+        <w:rPr>
+          <w:sz w:val="24"/>
+          <w:szCs w:val="24"/>
+        </w:rPr>
+        <w:t>.</w:t>
+      </w:r>
+      <w:r>
+        <w:rPr>
+          <w:sz w:val="24"/>
+          <w:szCs w:val="24"/>
+        </w:rPr>
+        <w:t xml:space="preserve"> The written user acceptance tests will be stored here, and the test </w:t>
+      </w:r>
+      <w:r>
+        <w:rPr>
+          <w:sz w:val="24"/>
+          <w:szCs w:val="24"/>
+        </w:rPr>
         <w:lastRenderedPageBreak/>
-        <w:t>User acceptance test</w:t>
-      </w:r>
-      <w:bookmarkEnd w:id="27"/>
-    </w:p>
-    <w:p>
-      <w:pPr>
-        <w:rPr>
-          <w:sz w:val="24"/>
-          <w:szCs w:val="24"/>
-        </w:rPr>
-      </w:pPr>
-      <w:r>
-        <w:rPr>
-          <w:sz w:val="24"/>
-          <w:szCs w:val="24"/>
-        </w:rPr>
-        <w:t>Here</w:t>
-      </w:r>
-      <w:r>
-        <w:rPr>
-          <w:sz w:val="24"/>
-          <w:szCs w:val="24"/>
-        </w:rPr>
-        <w:t>,</w:t>
-      </w:r>
-      <w:r>
-        <w:rPr>
-          <w:sz w:val="24"/>
-          <w:szCs w:val="24"/>
-        </w:rPr>
-        <w:t xml:space="preserve"> reside all the user acceptance test and will be tested </w:t>
-      </w:r>
-      <w:r>
-        <w:rPr>
-          <w:sz w:val="24"/>
-          <w:szCs w:val="24"/>
-        </w:rPr>
-        <w:t>once</w:t>
-      </w:r>
-      <w:r>
-        <w:rPr>
-          <w:sz w:val="24"/>
-          <w:szCs w:val="24"/>
-        </w:rPr>
-        <w:t xml:space="preserve"> </w:t>
-      </w:r>
-      <w:r>
-        <w:rPr>
-          <w:sz w:val="24"/>
-          <w:szCs w:val="24"/>
-        </w:rPr>
-        <w:t>each</w:t>
-      </w:r>
-      <w:r>
-        <w:rPr>
-          <w:sz w:val="24"/>
-          <w:szCs w:val="24"/>
-        </w:rPr>
-        <w:t xml:space="preserve"> </w:t>
-      </w:r>
-      <w:r>
-        <w:rPr>
-          <w:sz w:val="24"/>
-          <w:szCs w:val="24"/>
-        </w:rPr>
-        <w:t>function</w:t>
-      </w:r>
-      <w:r>
-        <w:rPr>
-          <w:sz w:val="24"/>
-          <w:szCs w:val="24"/>
-        </w:rPr>
-        <w:t xml:space="preserve"> is complete at the end of each sprint</w:t>
-      </w:r>
-      <w:r>
-        <w:rPr>
-          <w:sz w:val="24"/>
-          <w:szCs w:val="24"/>
-        </w:rPr>
-        <w:t>.</w:t>
-      </w:r>
-      <w:r>
-        <w:rPr>
-          <w:sz w:val="24"/>
-          <w:szCs w:val="24"/>
-        </w:rPr>
-        <w:t xml:space="preserve"> The written user acceptance tests will be stored here, and the test reports for the user acceptance tests will be located in the ‘Test Report’ document.</w:t>
+        <w:t>reports for the user acceptance tests will be located in the ‘Test Report’ document.</w:t>
       </w:r>
       <w:r>
         <w:rPr>
@@ -9056,7 +9362,7 @@
     <w:p/>
     <w:p/>
     <w:sectPr>
-      <w:footerReference w:type="default" r:id="rId21"/>
+      <w:footerReference w:type="default" r:id="rId22"/>
       <w:pgSz w:w="12240" w:h="15840"/>
       <w:pgMar w:top="1417" w:right="1417" w:bottom="1417" w:left="1417" w:header="720" w:footer="720" w:gutter="0"/>
       <w:cols w:space="720"/>

</xml_diff>

<commit_message>
Modify Design Document and UML diagram
</commit_message>
<xml_diff>
--- a/Design Document V0.1.docx
+++ b/Design Document V0.1.docx
@@ -377,7 +377,7 @@
           <w:r>
             <w:fldChar w:fldCharType="separate"/>
           </w:r>
-          <w:hyperlink w:anchor="_Toc147324220" w:history="1">
+          <w:hyperlink w:anchor="_Toc147351560" w:history="1">
             <w:r>
               <w:rPr>
                 <w:rStyle w:val="Hyperlink"/>
@@ -404,7 +404,7 @@
                 <w:noProof/>
                 <w:webHidden/>
               </w:rPr>
-              <w:instrText xml:space="preserve"> PAGEREF _Toc147324220 \h </w:instrText>
+              <w:instrText xml:space="preserve"> PAGEREF _Toc147351560 \h </w:instrText>
             </w:r>
             <w:r>
               <w:rPr>
@@ -449,7 +449,7 @@
               <w14:ligatures w14:val="standardContextual"/>
             </w:rPr>
           </w:pPr>
-          <w:hyperlink w:anchor="_Toc147324221" w:history="1">
+          <w:hyperlink w:anchor="_Toc147351561" w:history="1">
             <w:r>
               <w:rPr>
                 <w:rStyle w:val="Hyperlink"/>
@@ -476,7 +476,7 @@
                 <w:noProof/>
                 <w:webHidden/>
               </w:rPr>
-              <w:instrText xml:space="preserve"> PAGEREF _Toc147324221 \h </w:instrText>
+              <w:instrText xml:space="preserve"> PAGEREF _Toc147351561 \h </w:instrText>
             </w:r>
             <w:r>
               <w:rPr>
@@ -521,7 +521,7 @@
               <w14:ligatures w14:val="standardContextual"/>
             </w:rPr>
           </w:pPr>
-          <w:hyperlink w:anchor="_Toc147324222" w:history="1">
+          <w:hyperlink w:anchor="_Toc147351562" w:history="1">
             <w:r>
               <w:rPr>
                 <w:rStyle w:val="Hyperlink"/>
@@ -548,7 +548,7 @@
                 <w:noProof/>
                 <w:webHidden/>
               </w:rPr>
-              <w:instrText xml:space="preserve"> PAGEREF _Toc147324222 \h </w:instrText>
+              <w:instrText xml:space="preserve"> PAGEREF _Toc147351562 \h </w:instrText>
             </w:r>
             <w:r>
               <w:rPr>
@@ -593,7 +593,7 @@
               <w14:ligatures w14:val="standardContextual"/>
             </w:rPr>
           </w:pPr>
-          <w:hyperlink w:anchor="_Toc147324223" w:history="1">
+          <w:hyperlink w:anchor="_Toc147351563" w:history="1">
             <w:r>
               <w:rPr>
                 <w:rStyle w:val="Hyperlink"/>
@@ -620,7 +620,7 @@
                 <w:noProof/>
                 <w:webHidden/>
               </w:rPr>
-              <w:instrText xml:space="preserve"> PAGEREF _Toc147324223 \h </w:instrText>
+              <w:instrText xml:space="preserve"> PAGEREF _Toc147351563 \h </w:instrText>
             </w:r>
             <w:r>
               <w:rPr>
@@ -665,7 +665,7 @@
               <w14:ligatures w14:val="standardContextual"/>
             </w:rPr>
           </w:pPr>
-          <w:hyperlink w:anchor="_Toc147324224" w:history="1">
+          <w:hyperlink w:anchor="_Toc147351564" w:history="1">
             <w:r>
               <w:rPr>
                 <w:rStyle w:val="Hyperlink"/>
@@ -692,7 +692,7 @@
                 <w:noProof/>
                 <w:webHidden/>
               </w:rPr>
-              <w:instrText xml:space="preserve"> PAGEREF _Toc147324224 \h </w:instrText>
+              <w:instrText xml:space="preserve"> PAGEREF _Toc147351564 \h </w:instrText>
             </w:r>
             <w:r>
               <w:rPr>
@@ -737,7 +737,7 @@
               <w14:ligatures w14:val="standardContextual"/>
             </w:rPr>
           </w:pPr>
-          <w:hyperlink w:anchor="_Toc147324225" w:history="1">
+          <w:hyperlink w:anchor="_Toc147351565" w:history="1">
             <w:r>
               <w:rPr>
                 <w:rStyle w:val="Hyperlink"/>
@@ -764,7 +764,7 @@
                 <w:noProof/>
                 <w:webHidden/>
               </w:rPr>
-              <w:instrText xml:space="preserve"> PAGEREF _Toc147324225 \h </w:instrText>
+              <w:instrText xml:space="preserve"> PAGEREF _Toc147351565 \h </w:instrText>
             </w:r>
             <w:r>
               <w:rPr>
@@ -809,7 +809,7 @@
               <w14:ligatures w14:val="standardContextual"/>
             </w:rPr>
           </w:pPr>
-          <w:hyperlink w:anchor="_Toc147324226" w:history="1">
+          <w:hyperlink w:anchor="_Toc147351566" w:history="1">
             <w:r>
               <w:rPr>
                 <w:rStyle w:val="Hyperlink"/>
@@ -836,7 +836,7 @@
                 <w:noProof/>
                 <w:webHidden/>
               </w:rPr>
-              <w:instrText xml:space="preserve"> PAGEREF _Toc147324226 \h </w:instrText>
+              <w:instrText xml:space="preserve"> PAGEREF _Toc147351566 \h </w:instrText>
             </w:r>
             <w:r>
               <w:rPr>
@@ -881,7 +881,7 @@
               <w14:ligatures w14:val="standardContextual"/>
             </w:rPr>
           </w:pPr>
-          <w:hyperlink w:anchor="_Toc147324227" w:history="1">
+          <w:hyperlink w:anchor="_Toc147351567" w:history="1">
             <w:r>
               <w:rPr>
                 <w:rStyle w:val="Hyperlink"/>
@@ -908,7 +908,7 @@
                 <w:noProof/>
                 <w:webHidden/>
               </w:rPr>
-              <w:instrText xml:space="preserve"> PAGEREF _Toc147324227 \h </w:instrText>
+              <w:instrText xml:space="preserve"> PAGEREF _Toc147351567 \h </w:instrText>
             </w:r>
             <w:r>
               <w:rPr>
@@ -953,7 +953,7 @@
               <w14:ligatures w14:val="standardContextual"/>
             </w:rPr>
           </w:pPr>
-          <w:hyperlink w:anchor="_Toc147324228" w:history="1">
+          <w:hyperlink w:anchor="_Toc147351568" w:history="1">
             <w:r>
               <w:rPr>
                 <w:rStyle w:val="Hyperlink"/>
@@ -980,7 +980,7 @@
                 <w:noProof/>
                 <w:webHidden/>
               </w:rPr>
-              <w:instrText xml:space="preserve"> PAGEREF _Toc147324228 \h </w:instrText>
+              <w:instrText xml:space="preserve"> PAGEREF _Toc147351568 \h </w:instrText>
             </w:r>
             <w:r>
               <w:rPr>
@@ -1025,7 +1025,7 @@
               <w14:ligatures w14:val="standardContextual"/>
             </w:rPr>
           </w:pPr>
-          <w:hyperlink w:anchor="_Toc147324229" w:history="1">
+          <w:hyperlink w:anchor="_Toc147351569" w:history="1">
             <w:r>
               <w:rPr>
                 <w:rStyle w:val="Hyperlink"/>
@@ -1052,7 +1052,7 @@
                 <w:noProof/>
                 <w:webHidden/>
               </w:rPr>
-              <w:instrText xml:space="preserve"> PAGEREF _Toc147324229 \h </w:instrText>
+              <w:instrText xml:space="preserve"> PAGEREF _Toc147351569 \h </w:instrText>
             </w:r>
             <w:r>
               <w:rPr>
@@ -1097,7 +1097,7 @@
               <w14:ligatures w14:val="standardContextual"/>
             </w:rPr>
           </w:pPr>
-          <w:hyperlink w:anchor="_Toc147324230" w:history="1">
+          <w:hyperlink w:anchor="_Toc147351570" w:history="1">
             <w:r>
               <w:rPr>
                 <w:rStyle w:val="Hyperlink"/>
@@ -1124,7 +1124,7 @@
                 <w:noProof/>
                 <w:webHidden/>
               </w:rPr>
-              <w:instrText xml:space="preserve"> PAGEREF _Toc147324230 \h </w:instrText>
+              <w:instrText xml:space="preserve"> PAGEREF _Toc147351570 \h </w:instrText>
             </w:r>
             <w:r>
               <w:rPr>
@@ -1144,7 +1144,7 @@
                 <w:noProof/>
                 <w:webHidden/>
               </w:rPr>
-              <w:t>10</w:t>
+              <w:t>13</w:t>
             </w:r>
             <w:r>
               <w:rPr>
@@ -1169,7 +1169,7 @@
               <w14:ligatures w14:val="standardContextual"/>
             </w:rPr>
           </w:pPr>
-          <w:hyperlink w:anchor="_Toc147324231" w:history="1">
+          <w:hyperlink w:anchor="_Toc147351571" w:history="1">
             <w:r>
               <w:rPr>
                 <w:rStyle w:val="Hyperlink"/>
@@ -1196,7 +1196,7 @@
                 <w:noProof/>
                 <w:webHidden/>
               </w:rPr>
-              <w:instrText xml:space="preserve"> PAGEREF _Toc147324231 \h </w:instrText>
+              <w:instrText xml:space="preserve"> PAGEREF _Toc147351571 \h </w:instrText>
             </w:r>
             <w:r>
               <w:rPr>
@@ -1216,7 +1216,7 @@
                 <w:noProof/>
                 <w:webHidden/>
               </w:rPr>
-              <w:t>11</w:t>
+              <w:t>13</w:t>
             </w:r>
             <w:r>
               <w:rPr>
@@ -1241,7 +1241,7 @@
               <w14:ligatures w14:val="standardContextual"/>
             </w:rPr>
           </w:pPr>
-          <w:hyperlink w:anchor="_Toc147324232" w:history="1">
+          <w:hyperlink w:anchor="_Toc147351572" w:history="1">
             <w:r>
               <w:rPr>
                 <w:rStyle w:val="Hyperlink"/>
@@ -1268,7 +1268,7 @@
                 <w:noProof/>
                 <w:webHidden/>
               </w:rPr>
-              <w:instrText xml:space="preserve"> PAGEREF _Toc147324232 \h </w:instrText>
+              <w:instrText xml:space="preserve"> PAGEREF _Toc147351572 \h </w:instrText>
             </w:r>
             <w:r>
               <w:rPr>
@@ -1288,7 +1288,7 @@
                 <w:noProof/>
                 <w:webHidden/>
               </w:rPr>
-              <w:t>11</w:t>
+              <w:t>13</w:t>
             </w:r>
             <w:r>
               <w:rPr>
@@ -1313,7 +1313,7 @@
               <w14:ligatures w14:val="standardContextual"/>
             </w:rPr>
           </w:pPr>
-          <w:hyperlink w:anchor="_Toc147324233" w:history="1">
+          <w:hyperlink w:anchor="_Toc147351573" w:history="1">
             <w:r>
               <w:rPr>
                 <w:rStyle w:val="Hyperlink"/>
@@ -1340,7 +1340,7 @@
                 <w:noProof/>
                 <w:webHidden/>
               </w:rPr>
-              <w:instrText xml:space="preserve"> PAGEREF _Toc147324233 \h </w:instrText>
+              <w:instrText xml:space="preserve"> PAGEREF _Toc147351573 \h </w:instrText>
             </w:r>
             <w:r>
               <w:rPr>
@@ -1360,7 +1360,7 @@
                 <w:noProof/>
                 <w:webHidden/>
               </w:rPr>
-              <w:t>12</w:t>
+              <w:t>14</w:t>
             </w:r>
             <w:r>
               <w:rPr>
@@ -1385,7 +1385,7 @@
               <w14:ligatures w14:val="standardContextual"/>
             </w:rPr>
           </w:pPr>
-          <w:hyperlink w:anchor="_Toc147324234" w:history="1">
+          <w:hyperlink w:anchor="_Toc147351574" w:history="1">
             <w:r>
               <w:rPr>
                 <w:rStyle w:val="Hyperlink"/>
@@ -1412,7 +1412,7 @@
                 <w:noProof/>
                 <w:webHidden/>
               </w:rPr>
-              <w:instrText xml:space="preserve"> PAGEREF _Toc147324234 \h </w:instrText>
+              <w:instrText xml:space="preserve"> PAGEREF _Toc147351574 \h </w:instrText>
             </w:r>
             <w:r>
               <w:rPr>
@@ -1432,7 +1432,7 @@
                 <w:noProof/>
                 <w:webHidden/>
               </w:rPr>
-              <w:t>13</w:t>
+              <w:t>15</w:t>
             </w:r>
             <w:r>
               <w:rPr>
@@ -1457,7 +1457,7 @@
               <w14:ligatures w14:val="standardContextual"/>
             </w:rPr>
           </w:pPr>
-          <w:hyperlink w:anchor="_Toc147324235" w:history="1">
+          <w:hyperlink w:anchor="_Toc147351575" w:history="1">
             <w:r>
               <w:rPr>
                 <w:rStyle w:val="Hyperlink"/>
@@ -1484,7 +1484,7 @@
                 <w:noProof/>
                 <w:webHidden/>
               </w:rPr>
-              <w:instrText xml:space="preserve"> PAGEREF _Toc147324235 \h </w:instrText>
+              <w:instrText xml:space="preserve"> PAGEREF _Toc147351575 \h </w:instrText>
             </w:r>
             <w:r>
               <w:rPr>
@@ -1504,7 +1504,7 @@
                 <w:noProof/>
                 <w:webHidden/>
               </w:rPr>
-              <w:t>13</w:t>
+              <w:t>15</w:t>
             </w:r>
             <w:r>
               <w:rPr>
@@ -1529,7 +1529,7 @@
               <w14:ligatures w14:val="standardContextual"/>
             </w:rPr>
           </w:pPr>
-          <w:hyperlink w:anchor="_Toc147324236" w:history="1">
+          <w:hyperlink w:anchor="_Toc147351576" w:history="1">
             <w:r>
               <w:rPr>
                 <w:rStyle w:val="Hyperlink"/>
@@ -1556,7 +1556,7 @@
                 <w:noProof/>
                 <w:webHidden/>
               </w:rPr>
-              <w:instrText xml:space="preserve"> PAGEREF _Toc147324236 \h </w:instrText>
+              <w:instrText xml:space="preserve"> PAGEREF _Toc147351576 \h </w:instrText>
             </w:r>
             <w:r>
               <w:rPr>
@@ -1576,7 +1576,7 @@
                 <w:noProof/>
                 <w:webHidden/>
               </w:rPr>
-              <w:t>14</w:t>
+              <w:t>16</w:t>
             </w:r>
             <w:r>
               <w:rPr>
@@ -1601,7 +1601,7 @@
               <w14:ligatures w14:val="standardContextual"/>
             </w:rPr>
           </w:pPr>
-          <w:hyperlink w:anchor="_Toc147324237" w:history="1">
+          <w:hyperlink w:anchor="_Toc147351577" w:history="1">
             <w:r>
               <w:rPr>
                 <w:rStyle w:val="Hyperlink"/>
@@ -1628,7 +1628,7 @@
                 <w:noProof/>
                 <w:webHidden/>
               </w:rPr>
-              <w:instrText xml:space="preserve"> PAGEREF _Toc147324237 \h </w:instrText>
+              <w:instrText xml:space="preserve"> PAGEREF _Toc147351577 \h </w:instrText>
             </w:r>
             <w:r>
               <w:rPr>
@@ -1648,7 +1648,7 @@
                 <w:noProof/>
                 <w:webHidden/>
               </w:rPr>
-              <w:t>15</w:t>
+              <w:t>17</w:t>
             </w:r>
             <w:r>
               <w:rPr>
@@ -1681,7 +1681,7 @@
       <w:pPr>
         <w:pStyle w:val="Heading1"/>
       </w:pPr>
-      <w:bookmarkStart w:id="0" w:name="_Toc147324220"/>
+      <w:bookmarkStart w:id="0" w:name="_Toc147351560"/>
       <w:r>
         <w:lastRenderedPageBreak/>
         <w:t>Introduction</w:t>
@@ -1898,7 +1898,7 @@
       <w:pPr>
         <w:pStyle w:val="Heading1"/>
       </w:pPr>
-      <w:bookmarkStart w:id="1" w:name="_Toc147324221"/>
+      <w:bookmarkStart w:id="1" w:name="_Toc147351561"/>
       <w:r>
         <w:t>Context</w:t>
       </w:r>
@@ -2023,7 +2023,7 @@
       <w:pPr>
         <w:pStyle w:val="Heading1"/>
       </w:pPr>
-      <w:bookmarkStart w:id="4" w:name="_Toc147324222"/>
+      <w:bookmarkStart w:id="4" w:name="_Toc147351562"/>
       <w:r>
         <w:t>Goals</w:t>
       </w:r>
@@ -2145,7 +2145,7 @@
       <w:pPr>
         <w:pStyle w:val="Heading1"/>
       </w:pPr>
-      <w:bookmarkStart w:id="5" w:name="_Toc147324223"/>
+      <w:bookmarkStart w:id="5" w:name="_Toc147351563"/>
       <w:r>
         <w:t>Scope</w:t>
       </w:r>
@@ -2241,7 +2241,7 @@
       <w:pPr>
         <w:pStyle w:val="Heading1"/>
       </w:pPr>
-      <w:bookmarkStart w:id="6" w:name="_Toc147324224"/>
+      <w:bookmarkStart w:id="6" w:name="_Toc147351564"/>
       <w:r>
         <w:lastRenderedPageBreak/>
         <w:t>Functionality</w:t>
@@ -2466,7 +2466,7 @@
       <w:pPr>
         <w:pStyle w:val="Heading1"/>
       </w:pPr>
-      <w:bookmarkStart w:id="7" w:name="_Toc147324225"/>
+      <w:bookmarkStart w:id="7" w:name="_Toc147351565"/>
       <w:r>
         <w:t>System Architecture</w:t>
       </w:r>
@@ -3140,7 +3140,7 @@
       <w:pPr>
         <w:pStyle w:val="Heading2"/>
       </w:pPr>
-      <w:bookmarkStart w:id="11" w:name="_Toc147324226"/>
+      <w:bookmarkStart w:id="11" w:name="_Toc147351566"/>
       <w:r>
         <w:t>Level 1: System Context (C1)</w:t>
       </w:r>
@@ -3443,7 +3443,7 @@
       <w:pPr>
         <w:pStyle w:val="Heading2"/>
       </w:pPr>
-      <w:bookmarkStart w:id="12" w:name="_Toc147324227"/>
+      <w:bookmarkStart w:id="12" w:name="_Toc147351567"/>
       <w:r>
         <w:t>Level 2: Containers (C2)</w:t>
       </w:r>
@@ -4556,7 +4556,7 @@
       <w:pPr>
         <w:pStyle w:val="Heading2"/>
       </w:pPr>
-      <w:bookmarkStart w:id="13" w:name="_Toc147324228"/>
+      <w:bookmarkStart w:id="13" w:name="_Toc147351568"/>
       <w:r>
         <w:t>Level 3: Component (C3)</w:t>
       </w:r>
@@ -5365,7 +5365,7 @@
         <w:pStyle w:val="Heading2"/>
       </w:pPr>
       <w:bookmarkStart w:id="15" w:name="_Toc146573120"/>
-      <w:bookmarkStart w:id="16" w:name="_Toc147324229"/>
+      <w:bookmarkStart w:id="16" w:name="_Toc147351569"/>
       <w:r>
         <w:t>Level 4: Code (C4)</w:t>
       </w:r>
@@ -5555,8 +5555,8 @@
         </w:rPr>
         <w:lastRenderedPageBreak/>
         <w:drawing>
-          <wp:inline distT="0" distB="0" distL="0" distR="0" wp14:anchorId="2B747499" wp14:editId="43873724">
-            <wp:extent cx="6823055" cy="4107180"/>
+          <wp:inline distT="0" distB="0" distL="0" distR="0" wp14:anchorId="2B747499" wp14:editId="78D332C0">
+            <wp:extent cx="6937136" cy="4069080"/>
             <wp:effectExtent l="0" t="0" r="0" b="7620"/>
             <wp:docPr id="445276224" name="Picture 3"/>
             <wp:cNvGraphicFramePr>
@@ -5566,7 +5566,7 @@
               <a:graphicData uri="http://schemas.openxmlformats.org/drawingml/2006/picture">
                 <pic:pic xmlns:pic="http://schemas.openxmlformats.org/drawingml/2006/picture">
                   <pic:nvPicPr>
-                    <pic:cNvPr id="445276224" name="Picture 445276224"/>
+                    <pic:cNvPr id="445276224" name="Picture 3"/>
                     <pic:cNvPicPr/>
                   </pic:nvPicPr>
                   <pic:blipFill>
@@ -5584,7 +5584,7 @@
                   <pic:spPr>
                     <a:xfrm>
                       <a:off x="0" y="0"/>
-                      <a:ext cx="6831610" cy="4112330"/>
+                      <a:ext cx="6989168" cy="4099600"/>
                     </a:xfrm>
                     <a:prstGeom prst="rect">
                       <a:avLst/>
@@ -5616,7 +5616,1112 @@
         <w:t>: UML diagram</w:t>
       </w:r>
     </w:p>
-    <w:p/>
+    <w:p>
+      <w:pPr>
+        <w:rPr>
+          <w:sz w:val="24"/>
+          <w:szCs w:val="24"/>
+        </w:rPr>
+      </w:pPr>
+      <w:r>
+        <w:rPr>
+          <w:sz w:val="24"/>
+          <w:szCs w:val="24"/>
+        </w:rPr>
+        <w:t>The diagram is structure to follow the SOLID principle</w:t>
+      </w:r>
+      <w:r>
+        <w:rPr>
+          <w:sz w:val="24"/>
+          <w:szCs w:val="24"/>
+        </w:rPr>
+        <w:t>, which</w:t>
+      </w:r>
+      <w:r>
+        <w:rPr>
+          <w:sz w:val="24"/>
+          <w:szCs w:val="24"/>
+        </w:rPr>
+        <w:t xml:space="preserve"> helps to maintain</w:t>
+      </w:r>
+      <w:r>
+        <w:rPr>
+          <w:sz w:val="24"/>
+          <w:szCs w:val="24"/>
+        </w:rPr>
+        <w:t>ing</w:t>
+      </w:r>
+      <w:r>
+        <w:rPr>
+          <w:sz w:val="24"/>
+          <w:szCs w:val="24"/>
+        </w:rPr>
+        <w:t xml:space="preserve">, </w:t>
+      </w:r>
+      <w:r>
+        <w:rPr>
+          <w:sz w:val="24"/>
+          <w:szCs w:val="24"/>
+        </w:rPr>
+        <w:t>extend</w:t>
+      </w:r>
+      <w:r>
+        <w:rPr>
+          <w:sz w:val="24"/>
+          <w:szCs w:val="24"/>
+        </w:rPr>
+        <w:t>ing</w:t>
+      </w:r>
+      <w:r>
+        <w:rPr>
+          <w:sz w:val="24"/>
+          <w:szCs w:val="24"/>
+        </w:rPr>
+        <w:t>, and understand</w:t>
+      </w:r>
+      <w:r>
+        <w:rPr>
+          <w:sz w:val="24"/>
+          <w:szCs w:val="24"/>
+        </w:rPr>
+        <w:t>ing</w:t>
+      </w:r>
+      <w:r>
+        <w:rPr>
+          <w:sz w:val="24"/>
+          <w:szCs w:val="24"/>
+        </w:rPr>
+        <w:t xml:space="preserve"> </w:t>
+      </w:r>
+      <w:r>
+        <w:rPr>
+          <w:sz w:val="24"/>
+          <w:szCs w:val="24"/>
+        </w:rPr>
+        <w:t xml:space="preserve">in </w:t>
+      </w:r>
+      <w:r>
+        <w:rPr>
+          <w:sz w:val="24"/>
+          <w:szCs w:val="24"/>
+        </w:rPr>
+        <w:t xml:space="preserve">UML design. </w:t>
+      </w:r>
+      <w:r>
+        <w:rPr>
+          <w:sz w:val="24"/>
+          <w:szCs w:val="24"/>
+        </w:rPr>
+        <w:t>This approach</w:t>
+      </w:r>
+      <w:r>
+        <w:rPr>
+          <w:sz w:val="24"/>
+          <w:szCs w:val="24"/>
+        </w:rPr>
+        <w:t xml:space="preserve"> helps </w:t>
+      </w:r>
+      <w:r>
+        <w:rPr>
+          <w:sz w:val="24"/>
+          <w:szCs w:val="24"/>
+        </w:rPr>
+        <w:t>in</w:t>
+      </w:r>
+      <w:r>
+        <w:rPr>
+          <w:sz w:val="24"/>
+          <w:szCs w:val="24"/>
+        </w:rPr>
+        <w:t xml:space="preserve"> build</w:t>
+      </w:r>
+      <w:r>
+        <w:rPr>
+          <w:sz w:val="24"/>
+          <w:szCs w:val="24"/>
+        </w:rPr>
+        <w:t>ing</w:t>
+      </w:r>
+      <w:r>
+        <w:rPr>
+          <w:sz w:val="24"/>
+          <w:szCs w:val="24"/>
+        </w:rPr>
+        <w:t xml:space="preserve"> an adaptive, </w:t>
+      </w:r>
+      <w:r>
+        <w:rPr>
+          <w:sz w:val="24"/>
+          <w:szCs w:val="24"/>
+        </w:rPr>
+        <w:t>effective,</w:t>
+      </w:r>
+      <w:r>
+        <w:rPr>
+          <w:sz w:val="24"/>
+          <w:szCs w:val="24"/>
+        </w:rPr>
+        <w:t xml:space="preserve"> and agile software application</w:t>
+      </w:r>
+      <w:r>
+        <w:rPr>
+          <w:sz w:val="24"/>
+          <w:szCs w:val="24"/>
+        </w:rPr>
+        <w:t>,</w:t>
+      </w:r>
+      <w:r>
+        <w:t xml:space="preserve"> </w:t>
+      </w:r>
+      <w:r>
+        <w:rPr>
+          <w:sz w:val="24"/>
+          <w:szCs w:val="24"/>
+        </w:rPr>
+        <w:t>primarily in object-oriented software development</w:t>
+      </w:r>
+      <w:r>
+        <w:rPr>
+          <w:sz w:val="24"/>
+          <w:szCs w:val="24"/>
+        </w:rPr>
+        <w:t xml:space="preserve">. </w:t>
+      </w:r>
+      <w:r>
+        <w:rPr>
+          <w:sz w:val="24"/>
+          <w:szCs w:val="24"/>
+        </w:rPr>
+        <w:t>Additionally,</w:t>
+      </w:r>
+      <w:r>
+        <w:rPr>
+          <w:sz w:val="24"/>
+          <w:szCs w:val="24"/>
+        </w:rPr>
+        <w:t xml:space="preserve"> it helps with</w:t>
+      </w:r>
+      <w:r>
+        <w:rPr>
+          <w:sz w:val="24"/>
+          <w:szCs w:val="24"/>
+        </w:rPr>
+        <w:t xml:space="preserve"> </w:t>
+      </w:r>
+      <w:r>
+        <w:rPr>
+          <w:sz w:val="24"/>
+          <w:szCs w:val="24"/>
+        </w:rPr>
+        <w:t>simplif</w:t>
+      </w:r>
+      <w:r>
+        <w:rPr>
+          <w:sz w:val="24"/>
+          <w:szCs w:val="24"/>
+        </w:rPr>
+        <w:t>ying</w:t>
+      </w:r>
+      <w:r>
+        <w:rPr>
+          <w:sz w:val="24"/>
+          <w:szCs w:val="24"/>
+        </w:rPr>
+        <w:t xml:space="preserve"> the process of extending, modifying, testing, and refactoring </w:t>
+      </w:r>
+      <w:r>
+        <w:rPr>
+          <w:sz w:val="24"/>
+          <w:szCs w:val="24"/>
+        </w:rPr>
+        <w:t>the</w:t>
+      </w:r>
+      <w:r>
+        <w:rPr>
+          <w:sz w:val="24"/>
+          <w:szCs w:val="24"/>
+        </w:rPr>
+        <w:t xml:space="preserve"> code.</w:t>
+      </w:r>
+    </w:p>
+    <w:p>
+      <w:pPr>
+        <w:rPr>
+          <w:sz w:val="24"/>
+          <w:szCs w:val="24"/>
+        </w:rPr>
+      </w:pPr>
+      <w:r>
+        <w:rPr>
+          <w:b/>
+          <w:bCs/>
+          <w:sz w:val="24"/>
+          <w:szCs w:val="24"/>
+        </w:rPr>
+        <w:t>SOLID</w:t>
+      </w:r>
+      <w:r>
+        <w:rPr>
+          <w:sz w:val="24"/>
+          <w:szCs w:val="24"/>
+        </w:rPr>
+        <w:t xml:space="preserve"> stands for:</w:t>
+      </w:r>
+    </w:p>
+    <w:p>
+      <w:pPr>
+        <w:pStyle w:val="ListParagraph"/>
+        <w:numPr>
+          <w:ilvl w:val="0"/>
+          <w:numId w:val="10"/>
+        </w:numPr>
+        <w:rPr>
+          <w:sz w:val="24"/>
+          <w:szCs w:val="24"/>
+          <w:u w:val="single"/>
+        </w:rPr>
+      </w:pPr>
+      <w:r>
+        <w:rPr>
+          <w:b/>
+          <w:bCs/>
+          <w:sz w:val="24"/>
+          <w:szCs w:val="24"/>
+          <w:u w:val="single"/>
+        </w:rPr>
+        <w:t>S</w:t>
+      </w:r>
+      <w:r>
+        <w:rPr>
+          <w:sz w:val="24"/>
+          <w:szCs w:val="24"/>
+          <w:u w:val="single"/>
+        </w:rPr>
+        <w:t>ingle Responsibility Principle</w:t>
+      </w:r>
+    </w:p>
+    <w:p>
+      <w:pPr>
+        <w:rPr>
+          <w:sz w:val="24"/>
+          <w:szCs w:val="24"/>
+        </w:rPr>
+      </w:pPr>
+      <w:r>
+        <w:rPr>
+          <w:sz w:val="24"/>
+          <w:szCs w:val="24"/>
+        </w:rPr>
+        <w:t xml:space="preserve">It states </w:t>
+      </w:r>
+      <w:r>
+        <w:rPr>
+          <w:sz w:val="24"/>
+          <w:szCs w:val="24"/>
+        </w:rPr>
+        <w:t>a class should only have one reason to change</w:t>
+      </w:r>
+      <w:r>
+        <w:rPr>
+          <w:sz w:val="24"/>
+          <w:szCs w:val="24"/>
+        </w:rPr>
+        <w:t>,</w:t>
+      </w:r>
+      <w:r>
+        <w:t xml:space="preserve"> </w:t>
+      </w:r>
+      <w:r>
+        <w:rPr>
+          <w:sz w:val="24"/>
+          <w:szCs w:val="24"/>
+        </w:rPr>
+        <w:t>mean</w:t>
+      </w:r>
+      <w:r>
+        <w:rPr>
+          <w:sz w:val="24"/>
+          <w:szCs w:val="24"/>
+        </w:rPr>
+        <w:t>ing</w:t>
+      </w:r>
+      <w:r>
+        <w:rPr>
+          <w:sz w:val="24"/>
+          <w:szCs w:val="24"/>
+        </w:rPr>
+        <w:t xml:space="preserve"> </w:t>
+      </w:r>
+      <w:r>
+        <w:rPr>
+          <w:sz w:val="24"/>
+          <w:szCs w:val="24"/>
+        </w:rPr>
+        <w:t xml:space="preserve">it </w:t>
+      </w:r>
+      <w:r>
+        <w:rPr>
+          <w:sz w:val="24"/>
+          <w:szCs w:val="24"/>
+        </w:rPr>
+        <w:t xml:space="preserve">should have </w:t>
+      </w:r>
+      <w:r>
+        <w:rPr>
+          <w:sz w:val="24"/>
+          <w:szCs w:val="24"/>
+        </w:rPr>
+        <w:t xml:space="preserve">a single </w:t>
+      </w:r>
+      <w:r>
+        <w:rPr>
+          <w:sz w:val="24"/>
+          <w:szCs w:val="24"/>
+        </w:rPr>
+        <w:t>job</w:t>
+      </w:r>
+      <w:r>
+        <w:rPr>
+          <w:sz w:val="24"/>
+          <w:szCs w:val="24"/>
+        </w:rPr>
+        <w:t xml:space="preserve"> </w:t>
+      </w:r>
+      <w:r>
+        <w:rPr>
+          <w:sz w:val="24"/>
+          <w:szCs w:val="24"/>
+        </w:rPr>
+        <w:t xml:space="preserve">or </w:t>
+      </w:r>
+      <w:r>
+        <w:rPr>
+          <w:sz w:val="24"/>
+          <w:szCs w:val="24"/>
+        </w:rPr>
+        <w:t>responsibility</w:t>
+      </w:r>
+      <w:r>
+        <w:rPr>
+          <w:sz w:val="24"/>
+          <w:szCs w:val="24"/>
+        </w:rPr>
+        <w:t>.</w:t>
+      </w:r>
+      <w:r>
+        <w:rPr>
+          <w:sz w:val="24"/>
+          <w:szCs w:val="24"/>
+        </w:rPr>
+        <w:t xml:space="preserve"> The UML diagram follows this principle. For example, the “</w:t>
+      </w:r>
+      <w:proofErr w:type="spellStart"/>
+      <w:r>
+        <w:rPr>
+          <w:sz w:val="24"/>
+          <w:szCs w:val="24"/>
+        </w:rPr>
+        <w:t>VideoCallLog</w:t>
+      </w:r>
+      <w:proofErr w:type="spellEnd"/>
+      <w:r>
+        <w:rPr>
+          <w:sz w:val="24"/>
+          <w:szCs w:val="24"/>
+        </w:rPr>
+        <w:t xml:space="preserve">” class </w:t>
+      </w:r>
+      <w:r>
+        <w:rPr>
+          <w:sz w:val="24"/>
+          <w:szCs w:val="24"/>
+        </w:rPr>
+        <w:t>is responsible for</w:t>
+      </w:r>
+      <w:r>
+        <w:rPr>
+          <w:sz w:val="24"/>
+          <w:szCs w:val="24"/>
+        </w:rPr>
+        <w:t xml:space="preserve"> the core data and actions </w:t>
+      </w:r>
+      <w:r>
+        <w:rPr>
+          <w:sz w:val="24"/>
+          <w:szCs w:val="24"/>
+        </w:rPr>
+        <w:t xml:space="preserve">related </w:t>
+      </w:r>
+      <w:r>
+        <w:rPr>
+          <w:sz w:val="24"/>
+          <w:szCs w:val="24"/>
+        </w:rPr>
+        <w:t>to individual video call logs</w:t>
+      </w:r>
+      <w:r>
+        <w:rPr>
+          <w:sz w:val="24"/>
+          <w:szCs w:val="24"/>
+        </w:rPr>
+        <w:t>,</w:t>
+      </w:r>
+      <w:r>
+        <w:rPr>
+          <w:sz w:val="24"/>
+          <w:szCs w:val="24"/>
+        </w:rPr>
+        <w:t xml:space="preserve"> </w:t>
+      </w:r>
+      <w:r>
+        <w:rPr>
+          <w:sz w:val="24"/>
+          <w:szCs w:val="24"/>
+        </w:rPr>
+        <w:t>t</w:t>
+      </w:r>
+      <w:r>
+        <w:rPr>
+          <w:sz w:val="24"/>
+          <w:szCs w:val="24"/>
+        </w:rPr>
+        <w:t>he “</w:t>
+      </w:r>
+      <w:proofErr w:type="spellStart"/>
+      <w:r>
+        <w:rPr>
+          <w:sz w:val="24"/>
+          <w:szCs w:val="24"/>
+        </w:rPr>
+        <w:t>VideoCallLogManager</w:t>
+      </w:r>
+      <w:proofErr w:type="spellEnd"/>
+      <w:r>
+        <w:rPr>
+          <w:sz w:val="24"/>
+          <w:szCs w:val="24"/>
+        </w:rPr>
+        <w:t xml:space="preserve">” class </w:t>
+      </w:r>
+      <w:r>
+        <w:rPr>
+          <w:sz w:val="24"/>
+          <w:szCs w:val="24"/>
+        </w:rPr>
+        <w:t xml:space="preserve">handles higher-level logic and operations for managing collections of video call logs, such as </w:t>
+      </w:r>
+      <w:r>
+        <w:rPr>
+          <w:sz w:val="24"/>
+          <w:szCs w:val="24"/>
+        </w:rPr>
+        <w:t>“</w:t>
+      </w:r>
+      <w:proofErr w:type="spellStart"/>
+      <w:r>
+        <w:rPr>
+          <w:sz w:val="24"/>
+          <w:szCs w:val="24"/>
+        </w:rPr>
+        <w:t>AddVideoCallLog</w:t>
+      </w:r>
+      <w:proofErr w:type="spellEnd"/>
+      <w:r>
+        <w:rPr>
+          <w:sz w:val="24"/>
+          <w:szCs w:val="24"/>
+        </w:rPr>
+        <w:t>”</w:t>
+      </w:r>
+      <w:r>
+        <w:rPr>
+          <w:sz w:val="24"/>
+          <w:szCs w:val="24"/>
+        </w:rPr>
+        <w:t xml:space="preserve"> and </w:t>
+      </w:r>
+      <w:r>
+        <w:rPr>
+          <w:sz w:val="24"/>
+          <w:szCs w:val="24"/>
+        </w:rPr>
+        <w:t>“</w:t>
+      </w:r>
+      <w:proofErr w:type="spellStart"/>
+      <w:r>
+        <w:rPr>
+          <w:sz w:val="24"/>
+          <w:szCs w:val="24"/>
+        </w:rPr>
+        <w:t>RemoveVideoCallLog</w:t>
+      </w:r>
+      <w:proofErr w:type="spellEnd"/>
+      <w:r>
+        <w:rPr>
+          <w:sz w:val="24"/>
+          <w:szCs w:val="24"/>
+        </w:rPr>
+        <w:t>”</w:t>
+      </w:r>
+      <w:r>
+        <w:rPr>
+          <w:sz w:val="24"/>
+          <w:szCs w:val="24"/>
+        </w:rPr>
+        <w:t xml:space="preserve"> methods.</w:t>
+      </w:r>
+    </w:p>
+    <w:p>
+      <w:pPr>
+        <w:rPr>
+          <w:sz w:val="24"/>
+          <w:szCs w:val="24"/>
+        </w:rPr>
+      </w:pPr>
+    </w:p>
+    <w:p>
+      <w:pPr>
+        <w:pStyle w:val="ListParagraph"/>
+        <w:numPr>
+          <w:ilvl w:val="0"/>
+          <w:numId w:val="10"/>
+        </w:numPr>
+        <w:rPr>
+          <w:sz w:val="24"/>
+          <w:szCs w:val="24"/>
+          <w:u w:val="single"/>
+        </w:rPr>
+      </w:pPr>
+      <w:r>
+        <w:rPr>
+          <w:b/>
+          <w:bCs/>
+          <w:sz w:val="24"/>
+          <w:szCs w:val="24"/>
+          <w:u w:val="single"/>
+        </w:rPr>
+        <w:t>O</w:t>
+      </w:r>
+      <w:r>
+        <w:rPr>
+          <w:sz w:val="24"/>
+          <w:szCs w:val="24"/>
+          <w:u w:val="single"/>
+        </w:rPr>
+        <w:t>pen-Closed Principle</w:t>
+      </w:r>
+    </w:p>
+    <w:p>
+      <w:pPr>
+        <w:rPr>
+          <w:sz w:val="24"/>
+          <w:szCs w:val="24"/>
+        </w:rPr>
+      </w:pPr>
+      <w:r>
+        <w:rPr>
+          <w:sz w:val="24"/>
+          <w:szCs w:val="24"/>
+        </w:rPr>
+        <w:lastRenderedPageBreak/>
+        <w:t xml:space="preserve">It </w:t>
+      </w:r>
+      <w:r>
+        <w:rPr>
+          <w:sz w:val="24"/>
+          <w:szCs w:val="24"/>
+        </w:rPr>
+        <w:t xml:space="preserve">states that classes should be open for </w:t>
+      </w:r>
+      <w:r>
+        <w:rPr>
+          <w:sz w:val="24"/>
+          <w:szCs w:val="24"/>
+        </w:rPr>
+        <w:t>extension but</w:t>
+      </w:r>
+      <w:r>
+        <w:rPr>
+          <w:sz w:val="24"/>
+          <w:szCs w:val="24"/>
+        </w:rPr>
+        <w:t xml:space="preserve"> closed for modification.</w:t>
+      </w:r>
+      <w:r>
+        <w:rPr>
+          <w:sz w:val="24"/>
+          <w:szCs w:val="24"/>
+        </w:rPr>
+        <w:t xml:space="preserve"> </w:t>
+      </w:r>
+      <w:r>
+        <w:rPr>
+          <w:sz w:val="24"/>
+          <w:szCs w:val="24"/>
+        </w:rPr>
+        <w:t xml:space="preserve">It means that it’s open to extend </w:t>
+      </w:r>
+      <w:r>
+        <w:rPr>
+          <w:sz w:val="24"/>
+          <w:szCs w:val="24"/>
+        </w:rPr>
+        <w:t xml:space="preserve">the functionalities of a class and closed for any changes in the class. </w:t>
+      </w:r>
+      <w:r>
+        <w:rPr>
+          <w:sz w:val="24"/>
+          <w:szCs w:val="24"/>
+        </w:rPr>
+        <w:t xml:space="preserve">It is implemented in this UML diagram. For </w:t>
+      </w:r>
+      <w:r>
+        <w:rPr>
+          <w:sz w:val="24"/>
+          <w:szCs w:val="24"/>
+        </w:rPr>
+        <w:t>example,</w:t>
+      </w:r>
+      <w:r>
+        <w:rPr>
+          <w:sz w:val="24"/>
+          <w:szCs w:val="24"/>
+        </w:rPr>
+        <w:t xml:space="preserve"> the </w:t>
+      </w:r>
+      <w:r>
+        <w:rPr>
+          <w:sz w:val="24"/>
+          <w:szCs w:val="24"/>
+        </w:rPr>
+        <w:t>“</w:t>
+      </w:r>
+      <w:proofErr w:type="spellStart"/>
+      <w:r>
+        <w:rPr>
+          <w:sz w:val="24"/>
+          <w:szCs w:val="24"/>
+        </w:rPr>
+        <w:t>IVideoCallLog</w:t>
+      </w:r>
+      <w:proofErr w:type="spellEnd"/>
+      <w:r>
+        <w:rPr>
+          <w:sz w:val="24"/>
+          <w:szCs w:val="24"/>
+        </w:rPr>
+        <w:t>” Interface can add new functionalities and can be implemented to other classes without altering the existing functionalities in the interface or the “</w:t>
+      </w:r>
+      <w:proofErr w:type="spellStart"/>
+      <w:r>
+        <w:rPr>
+          <w:sz w:val="24"/>
+          <w:szCs w:val="24"/>
+        </w:rPr>
+        <w:t>VideoCallLog</w:t>
+      </w:r>
+      <w:proofErr w:type="spellEnd"/>
+      <w:r>
+        <w:rPr>
+          <w:sz w:val="24"/>
+          <w:szCs w:val="24"/>
+        </w:rPr>
+        <w:t>” class.</w:t>
+      </w:r>
+    </w:p>
+    <w:p>
+      <w:pPr>
+        <w:rPr>
+          <w:sz w:val="24"/>
+          <w:szCs w:val="24"/>
+        </w:rPr>
+      </w:pPr>
+    </w:p>
+    <w:p>
+      <w:pPr>
+        <w:pStyle w:val="ListParagraph"/>
+        <w:numPr>
+          <w:ilvl w:val="0"/>
+          <w:numId w:val="10"/>
+        </w:numPr>
+        <w:rPr>
+          <w:sz w:val="24"/>
+          <w:szCs w:val="24"/>
+          <w:u w:val="single"/>
+        </w:rPr>
+      </w:pPr>
+      <w:proofErr w:type="spellStart"/>
+      <w:r>
+        <w:rPr>
+          <w:b/>
+          <w:bCs/>
+          <w:sz w:val="24"/>
+          <w:szCs w:val="24"/>
+          <w:u w:val="single"/>
+        </w:rPr>
+        <w:t>L</w:t>
+      </w:r>
+      <w:r>
+        <w:rPr>
+          <w:sz w:val="24"/>
+          <w:szCs w:val="24"/>
+          <w:u w:val="single"/>
+        </w:rPr>
+        <w:t>iskov</w:t>
+      </w:r>
+      <w:proofErr w:type="spellEnd"/>
+      <w:r>
+        <w:rPr>
+          <w:sz w:val="24"/>
+          <w:szCs w:val="24"/>
+          <w:u w:val="single"/>
+        </w:rPr>
+        <w:t xml:space="preserve"> Substitution Principle</w:t>
+      </w:r>
+    </w:p>
+    <w:p>
+      <w:pPr>
+        <w:rPr>
+          <w:sz w:val="24"/>
+          <w:szCs w:val="24"/>
+        </w:rPr>
+      </w:pPr>
+      <w:r>
+        <w:rPr>
+          <w:sz w:val="24"/>
+          <w:szCs w:val="24"/>
+        </w:rPr>
+        <w:t xml:space="preserve">It states that </w:t>
+      </w:r>
+      <w:r>
+        <w:rPr>
+          <w:sz w:val="24"/>
+          <w:szCs w:val="24"/>
+        </w:rPr>
+        <w:t>objects of a derived class should be able to replace objects of the base class without affecting the correctness of the program.</w:t>
+      </w:r>
+      <w:r>
+        <w:rPr>
+          <w:sz w:val="24"/>
+          <w:szCs w:val="24"/>
+        </w:rPr>
+        <w:t xml:space="preserve"> In other words, the sub-class that extends from the base class should</w:t>
+      </w:r>
+      <w:r>
+        <w:rPr>
+          <w:sz w:val="24"/>
+          <w:szCs w:val="24"/>
+        </w:rPr>
+        <w:t xml:space="preserve"> have the functionalities and properties from the base-class</w:t>
+      </w:r>
+      <w:r>
+        <w:rPr>
+          <w:sz w:val="24"/>
+          <w:szCs w:val="24"/>
+        </w:rPr>
+        <w:t xml:space="preserve"> and should be able to replace method without causing any problems for the base-class</w:t>
+      </w:r>
+      <w:r>
+        <w:rPr>
+          <w:sz w:val="24"/>
+          <w:szCs w:val="24"/>
+        </w:rPr>
+        <w:t xml:space="preserve">. This is not implemented in the UML diagram, because </w:t>
+      </w:r>
+      <w:r>
+        <w:rPr>
+          <w:sz w:val="24"/>
+          <w:szCs w:val="24"/>
+        </w:rPr>
+        <w:t>currently there are no class that inherit from a base class.</w:t>
+      </w:r>
+    </w:p>
+    <w:p>
+      <w:pPr>
+        <w:rPr>
+          <w:sz w:val="24"/>
+          <w:szCs w:val="24"/>
+        </w:rPr>
+      </w:pPr>
+    </w:p>
+    <w:p>
+      <w:pPr>
+        <w:pStyle w:val="ListParagraph"/>
+        <w:numPr>
+          <w:ilvl w:val="0"/>
+          <w:numId w:val="10"/>
+        </w:numPr>
+        <w:rPr>
+          <w:sz w:val="24"/>
+          <w:szCs w:val="24"/>
+          <w:u w:val="single"/>
+        </w:rPr>
+      </w:pPr>
+      <w:r>
+        <w:rPr>
+          <w:b/>
+          <w:bCs/>
+          <w:sz w:val="24"/>
+          <w:szCs w:val="24"/>
+          <w:u w:val="single"/>
+        </w:rPr>
+        <w:t>I</w:t>
+      </w:r>
+      <w:r>
+        <w:rPr>
+          <w:sz w:val="24"/>
+          <w:szCs w:val="24"/>
+          <w:u w:val="single"/>
+        </w:rPr>
+        <w:t>nterface Segregation Principle</w:t>
+      </w:r>
+    </w:p>
+    <w:p>
+      <w:pPr>
+        <w:rPr>
+          <w:sz w:val="24"/>
+          <w:szCs w:val="24"/>
+        </w:rPr>
+      </w:pPr>
+      <w:r>
+        <w:rPr>
+          <w:sz w:val="24"/>
+          <w:szCs w:val="24"/>
+        </w:rPr>
+        <w:t xml:space="preserve">It </w:t>
+      </w:r>
+      <w:r>
+        <w:rPr>
+          <w:sz w:val="24"/>
+          <w:szCs w:val="24"/>
+        </w:rPr>
+        <w:t>states that a client should never be forced to implement methods of an interface that it doesn't use. In other words, an interface should be specific to the needs of the implementing class. In the UML diagram, this principle is implemented with the '</w:t>
+      </w:r>
+      <w:proofErr w:type="spellStart"/>
+      <w:r>
+        <w:rPr>
+          <w:sz w:val="24"/>
+          <w:szCs w:val="24"/>
+        </w:rPr>
+        <w:t>IVideoCallLogRepository</w:t>
+      </w:r>
+      <w:proofErr w:type="spellEnd"/>
+      <w:r>
+        <w:rPr>
+          <w:sz w:val="24"/>
+          <w:szCs w:val="24"/>
+        </w:rPr>
+        <w:t>' interface, which is specifically for the '</w:t>
+      </w:r>
+      <w:proofErr w:type="spellStart"/>
+      <w:r>
+        <w:rPr>
+          <w:sz w:val="24"/>
+          <w:szCs w:val="24"/>
+        </w:rPr>
+        <w:t>VideoCallRepository</w:t>
+      </w:r>
+      <w:proofErr w:type="spellEnd"/>
+      <w:r>
+        <w:rPr>
+          <w:sz w:val="24"/>
+          <w:szCs w:val="24"/>
+        </w:rPr>
+        <w:t>' class. No other classes implement this interface.</w:t>
+      </w:r>
+    </w:p>
+    <w:p>
+      <w:pPr>
+        <w:rPr>
+          <w:sz w:val="24"/>
+          <w:szCs w:val="24"/>
+        </w:rPr>
+      </w:pPr>
+    </w:p>
+    <w:p>
+      <w:pPr>
+        <w:pStyle w:val="ListParagraph"/>
+        <w:numPr>
+          <w:ilvl w:val="0"/>
+          <w:numId w:val="10"/>
+        </w:numPr>
+        <w:rPr>
+          <w:sz w:val="24"/>
+          <w:szCs w:val="24"/>
+          <w:u w:val="single"/>
+        </w:rPr>
+      </w:pPr>
+      <w:r>
+        <w:rPr>
+          <w:b/>
+          <w:bCs/>
+          <w:sz w:val="24"/>
+          <w:szCs w:val="24"/>
+          <w:u w:val="single"/>
+        </w:rPr>
+        <w:t>D</w:t>
+      </w:r>
+      <w:r>
+        <w:rPr>
+          <w:sz w:val="24"/>
+          <w:szCs w:val="24"/>
+          <w:u w:val="single"/>
+        </w:rPr>
+        <w:t>ependency Inversion Principle</w:t>
+      </w:r>
+    </w:p>
+    <w:p>
+      <w:pPr>
+        <w:rPr>
+          <w:sz w:val="24"/>
+          <w:szCs w:val="24"/>
+        </w:rPr>
+      </w:pPr>
+      <w:r>
+        <w:rPr>
+          <w:sz w:val="24"/>
+          <w:szCs w:val="24"/>
+        </w:rPr>
+        <w:t xml:space="preserve">It states that </w:t>
+      </w:r>
+      <w:r>
+        <w:rPr>
+          <w:sz w:val="24"/>
+          <w:szCs w:val="24"/>
+        </w:rPr>
+        <w:t>High-level modules should not depend on low-level modules. Both should depend on abstractions</w:t>
+      </w:r>
+      <w:r>
+        <w:rPr>
+          <w:sz w:val="24"/>
+          <w:szCs w:val="24"/>
+        </w:rPr>
+        <w:t xml:space="preserve"> for example interface</w:t>
+      </w:r>
+      <w:r>
+        <w:rPr>
+          <w:sz w:val="24"/>
+          <w:szCs w:val="24"/>
+        </w:rPr>
+        <w:t>.</w:t>
+      </w:r>
+      <w:r>
+        <w:rPr>
+          <w:sz w:val="24"/>
+          <w:szCs w:val="24"/>
+        </w:rPr>
+        <w:t xml:space="preserve"> In other words</w:t>
+      </w:r>
+      <w:r>
+        <w:rPr>
+          <w:sz w:val="24"/>
+          <w:szCs w:val="24"/>
+        </w:rPr>
+        <w:t>,</w:t>
+      </w:r>
+      <w:r>
+        <w:rPr>
+          <w:sz w:val="24"/>
+          <w:szCs w:val="24"/>
+        </w:rPr>
+        <w:t xml:space="preserve"> </w:t>
+      </w:r>
+      <w:r>
+        <w:rPr>
+          <w:sz w:val="24"/>
+          <w:szCs w:val="24"/>
+        </w:rPr>
+        <w:t xml:space="preserve">classes should depend </w:t>
+      </w:r>
+      <w:r>
+        <w:rPr>
+          <w:sz w:val="24"/>
+          <w:szCs w:val="24"/>
+        </w:rPr>
+        <w:t>on</w:t>
+      </w:r>
+      <w:r>
+        <w:rPr>
+          <w:sz w:val="24"/>
+          <w:szCs w:val="24"/>
+        </w:rPr>
+        <w:t xml:space="preserve"> interfaces or abstract classes instead of concrete classes and functions.</w:t>
+      </w:r>
+      <w:r>
+        <w:rPr>
+          <w:sz w:val="24"/>
+          <w:szCs w:val="24"/>
+        </w:rPr>
+        <w:t xml:space="preserve"> </w:t>
+      </w:r>
+      <w:r>
+        <w:rPr>
+          <w:sz w:val="24"/>
+          <w:szCs w:val="24"/>
+        </w:rPr>
+        <w:t xml:space="preserve">It </w:t>
+      </w:r>
+      <w:r>
+        <w:rPr>
+          <w:sz w:val="24"/>
+          <w:szCs w:val="24"/>
+        </w:rPr>
+        <w:t>encourages a more flexible and maintainable software design by reducing tight coupling between components and allowing for easier substitution of implementations.</w:t>
+      </w:r>
+      <w:r>
+        <w:rPr>
+          <w:sz w:val="24"/>
+          <w:szCs w:val="24"/>
+        </w:rPr>
+        <w:t xml:space="preserve"> </w:t>
+      </w:r>
+      <w:r>
+        <w:rPr>
+          <w:sz w:val="24"/>
+          <w:szCs w:val="24"/>
+        </w:rPr>
+        <w:t>This is implemented in the UML diagram, as you can see that the “</w:t>
+      </w:r>
+      <w:proofErr w:type="spellStart"/>
+      <w:r>
+        <w:rPr>
+          <w:sz w:val="24"/>
+          <w:szCs w:val="24"/>
+        </w:rPr>
+        <w:t>VideoCallLogManager</w:t>
+      </w:r>
+      <w:proofErr w:type="spellEnd"/>
+      <w:r>
+        <w:rPr>
+          <w:sz w:val="24"/>
+          <w:szCs w:val="24"/>
+        </w:rPr>
+        <w:t>” class implements from the “</w:t>
+      </w:r>
+      <w:proofErr w:type="spellStart"/>
+      <w:r>
+        <w:rPr>
+          <w:sz w:val="24"/>
+          <w:szCs w:val="24"/>
+        </w:rPr>
+        <w:t>IVideoCallLogManager</w:t>
+      </w:r>
+      <w:proofErr w:type="spellEnd"/>
+      <w:r>
+        <w:rPr>
+          <w:sz w:val="24"/>
+          <w:szCs w:val="24"/>
+        </w:rPr>
+        <w:t xml:space="preserve">” interface. You can </w:t>
+      </w:r>
+      <w:r>
+        <w:rPr>
+          <w:sz w:val="24"/>
+          <w:szCs w:val="24"/>
+        </w:rPr>
+        <w:t>create other class to implement the interface.</w:t>
+      </w:r>
+    </w:p>
     <w:p>
       <w:pPr>
         <w:rPr>
@@ -5629,8 +6734,9 @@
       <w:pPr>
         <w:pStyle w:val="Heading1"/>
       </w:pPr>
-      <w:bookmarkStart w:id="17" w:name="_Toc147324230"/>
-      <w:r>
+      <w:bookmarkStart w:id="17" w:name="_Toc147351570"/>
+      <w:r>
+        <w:lastRenderedPageBreak/>
         <w:t>User Interface Design</w:t>
       </w:r>
       <w:bookmarkEnd w:id="17"/>
@@ -5654,7 +6760,7 @@
       <w:pPr>
         <w:pStyle w:val="Heading2"/>
       </w:pPr>
-      <w:bookmarkStart w:id="18" w:name="_Toc147324231"/>
+      <w:bookmarkStart w:id="18" w:name="_Toc147351571"/>
       <w:r>
         <w:t>Wireframe</w:t>
       </w:r>
@@ -5720,7 +6826,6 @@
           <w:sz w:val="24"/>
           <w:szCs w:val="24"/>
         </w:rPr>
-        <w:lastRenderedPageBreak/>
         <w:drawing>
           <wp:inline distT="0" distB="0" distL="0" distR="0" wp14:anchorId="72591F1A" wp14:editId="600B128B">
             <wp:extent cx="4130040" cy="3007737"/>
@@ -5853,7 +6958,7 @@
       <w:pPr>
         <w:pStyle w:val="Heading2"/>
       </w:pPr>
-      <w:bookmarkStart w:id="19" w:name="_Toc147324232"/>
+      <w:bookmarkStart w:id="19" w:name="_Toc147351572"/>
       <w:r>
         <w:t>User Flowchart</w:t>
       </w:r>
@@ -5925,7 +7030,7 @@
       <w:pPr>
         <w:pStyle w:val="Heading1"/>
       </w:pPr>
-      <w:bookmarkStart w:id="20" w:name="_Toc147324233"/>
+      <w:bookmarkStart w:id="20" w:name="_Toc147351573"/>
       <w:r>
         <w:t>Database design</w:t>
       </w:r>
@@ -6129,7 +7234,6 @@
         <w:rPr>
           <w:noProof/>
         </w:rPr>
-        <w:lastRenderedPageBreak/>
         <w:drawing>
           <wp:inline distT="0" distB="0" distL="0" distR="0" wp14:anchorId="04208824" wp14:editId="7AC904B4">
             <wp:extent cx="6643882" cy="4479687"/>
@@ -6329,7 +7433,7 @@
         <w:pStyle w:val="Heading1"/>
       </w:pPr>
       <w:bookmarkStart w:id="21" w:name="_Toc146573121"/>
-      <w:bookmarkStart w:id="22" w:name="_Toc147324234"/>
+      <w:bookmarkStart w:id="22" w:name="_Toc147351574"/>
       <w:r>
         <w:t>Testing strategies</w:t>
       </w:r>
@@ -6415,9 +7519,8 @@
         <w:pStyle w:val="Heading2"/>
       </w:pPr>
       <w:bookmarkStart w:id="23" w:name="_Toc146573122"/>
-      <w:bookmarkStart w:id="24" w:name="_Toc147324235"/>
-      <w:r>
-        <w:lastRenderedPageBreak/>
+      <w:bookmarkStart w:id="24" w:name="_Toc147351575"/>
+      <w:r>
         <w:t>Test approach</w:t>
       </w:r>
       <w:bookmarkEnd w:id="23"/>
@@ -6772,7 +7875,15 @@
                 <w:sz w:val="24"/>
                 <w:szCs w:val="24"/>
               </w:rPr>
-              <w:t>To test the expected user outcomes and prevent any unexpected results to show on the system.</w:t>
+              <w:t xml:space="preserve">To test the expected user outcomes and prevent any unexpected </w:t>
+            </w:r>
+            <w:r>
+              <w:rPr>
+                <w:sz w:val="24"/>
+                <w:szCs w:val="24"/>
+              </w:rPr>
+              <w:lastRenderedPageBreak/>
+              <w:t>results to show on the system.</w:t>
             </w:r>
           </w:p>
         </w:tc>
@@ -6794,6 +7905,7 @@
                 <w:sz w:val="24"/>
                 <w:szCs w:val="24"/>
               </w:rPr>
+              <w:lastRenderedPageBreak/>
               <w:t xml:space="preserve">The test cases </w:t>
             </w:r>
             <w:r>
@@ -6829,7 +7941,15 @@
                 <w:sz w:val="24"/>
                 <w:szCs w:val="24"/>
               </w:rPr>
-              <w:t xml:space="preserve"> at the end of each sprint.</w:t>
+              <w:t xml:space="preserve"> at </w:t>
+            </w:r>
+            <w:r>
+              <w:rPr>
+                <w:sz w:val="24"/>
+                <w:szCs w:val="24"/>
+              </w:rPr>
+              <w:lastRenderedPageBreak/>
+              <w:t>the end of each sprint.</w:t>
             </w:r>
           </w:p>
         </w:tc>
@@ -6850,6 +7970,7 @@
                 <w:sz w:val="24"/>
                 <w:szCs w:val="24"/>
               </w:rPr>
+              <w:lastRenderedPageBreak/>
               <w:t>Tony</w:t>
             </w:r>
           </w:p>
@@ -6888,7 +8009,7 @@
         <w:pStyle w:val="Heading2"/>
       </w:pPr>
       <w:bookmarkStart w:id="25" w:name="_Toc146573123"/>
-      <w:bookmarkStart w:id="26" w:name="_Toc147324236"/>
+      <w:bookmarkStart w:id="26" w:name="_Toc147351576"/>
       <w:r>
         <w:t>Unit test</w:t>
       </w:r>
@@ -7047,7 +8168,6 @@
                 <w:sz w:val="24"/>
                 <w:szCs w:val="24"/>
               </w:rPr>
-              <w:lastRenderedPageBreak/>
               <w:t>Method for getting phone number</w:t>
             </w:r>
           </w:p>
@@ -8221,6 +9341,7 @@
                 <w:sz w:val="24"/>
                 <w:szCs w:val="24"/>
               </w:rPr>
+              <w:lastRenderedPageBreak/>
               <w:t>Method for camera</w:t>
             </w:r>
           </w:p>
@@ -8382,7 +9503,7 @@
       <w:pPr>
         <w:pStyle w:val="Heading2"/>
       </w:pPr>
-      <w:bookmarkStart w:id="27" w:name="_Toc147324237"/>
+      <w:bookmarkStart w:id="27" w:name="_Toc147351577"/>
       <w:r>
         <w:t>User acceptance test</w:t>
       </w:r>
@@ -8470,15 +9591,7 @@
           <w:sz w:val="24"/>
           <w:szCs w:val="24"/>
         </w:rPr>
-        <w:t xml:space="preserve"> The written user acceptance tests will be stored here, and the test </w:t>
-      </w:r>
-      <w:r>
-        <w:rPr>
-          <w:sz w:val="24"/>
-          <w:szCs w:val="24"/>
-        </w:rPr>
-        <w:lastRenderedPageBreak/>
-        <w:t>reports for the user acceptance tests will be located in the ‘Test Report’ document.</w:t>
+        <w:t xml:space="preserve"> The written user acceptance tests will be stored here, and the test reports for the user acceptance tests will be located in the ‘Test Report’ document.</w:t>
       </w:r>
       <w:r>
         <w:rPr>
@@ -9554,7 +10667,7 @@
   <w:abstractNum w:abstractNumId="0" w15:restartNumberingAfterBreak="0">
     <w:nsid w:val="01B640E0"/>
     <w:multiLevelType w:val="hybridMultilevel"/>
-    <w:tmpl w:val="3AAC4E4E"/>
+    <w:tmpl w:val="67AEEF74"/>
     <w:lvl w:ilvl="0" w:tplc="04090001">
       <w:start w:val="1"/>
       <w:numFmt w:val="bullet"/>

</xml_diff>

<commit_message>
Modify Design Doc and Logbook
</commit_message>
<xml_diff>
--- a/Design Document V0.1.docx
+++ b/Design Document V0.1.docx
@@ -2199,7 +2199,6 @@
         </w:rPr>
         <w:t xml:space="preserve">1.3 Scope and </w:t>
       </w:r>
-      <w:proofErr w:type="gramStart"/>
       <w:r>
         <w:rPr>
           <w:i/>
@@ -2220,7 +2219,6 @@
         </w:rPr>
         <w:t>’</w:t>
       </w:r>
-      <w:proofErr w:type="gramEnd"/>
       <w:r>
         <w:rPr>
           <w:sz w:val="24"/>
@@ -4603,66 +4601,8 @@
           <w:sz w:val="24"/>
           <w:szCs w:val="24"/>
         </w:rPr>
-        <w:t>system’s architecture. These components are the building blocks that make up the containers of level 2 and they interact with each other. These components are categorized by the function they are assigned to do. For example</w:t>
-      </w:r>
-      <w:r>
-        <w:rPr>
-          <w:sz w:val="24"/>
-          <w:szCs w:val="24"/>
-        </w:rPr>
-        <w:t>,</w:t>
-      </w:r>
-      <w:r>
-        <w:rPr>
-          <w:sz w:val="24"/>
-          <w:szCs w:val="24"/>
-        </w:rPr>
-        <w:t xml:space="preserve"> policem</w:t>
-      </w:r>
-      <w:r>
-        <w:rPr>
-          <w:sz w:val="24"/>
-          <w:szCs w:val="24"/>
-        </w:rPr>
-        <w:t>e</w:t>
-      </w:r>
-      <w:r>
-        <w:rPr>
-          <w:sz w:val="24"/>
-          <w:szCs w:val="24"/>
-        </w:rPr>
-        <w:t xml:space="preserve">n </w:t>
-      </w:r>
-      <w:r>
-        <w:rPr>
-          <w:sz w:val="24"/>
-          <w:szCs w:val="24"/>
-        </w:rPr>
-        <w:t>are</w:t>
-      </w:r>
-      <w:r>
-        <w:rPr>
-          <w:sz w:val="24"/>
-          <w:szCs w:val="24"/>
-        </w:rPr>
-        <w:t xml:space="preserve"> tasked to arrest cri</w:t>
-      </w:r>
-      <w:r>
-        <w:rPr>
-          <w:sz w:val="24"/>
-          <w:szCs w:val="24"/>
-        </w:rPr>
-        <w:t>minals, you can’t task a cook to do that. It isn’t their job to do it.</w:t>
-      </w:r>
-    </w:p>
-    <w:p>
-      <w:pPr>
-        <w:rPr>
-          <w:noProof/>
-          <w:sz w:val="24"/>
-          <w:szCs w:val="24"/>
-        </w:rPr>
-      </w:pPr>
+        <w:t>system’s architecture. These components are the building blocks that make up the containers of level 2 and they interact with each other. These components are categorized by the function they are assigned to do.</w:t>
+      </w:r>
     </w:p>
     <w:p>
       <w:pPr>
@@ -5806,14 +5746,7 @@
           <w:sz w:val="24"/>
           <w:szCs w:val="24"/>
         </w:rPr>
-        <w:t xml:space="preserve"> </w:t>
-      </w:r>
-      <w:r>
-        <w:rPr>
-          <w:sz w:val="24"/>
-          <w:szCs w:val="24"/>
-        </w:rPr>
-        <w:t>simplif</w:t>
+        <w:t xml:space="preserve"> simplif</w:t>
       </w:r>
       <w:r>
         <w:rPr>
@@ -6013,23 +5946,7 @@
           <w:sz w:val="24"/>
           <w:szCs w:val="24"/>
         </w:rPr>
-        <w:t xml:space="preserve"> The UML diagram follows this principle. For example, the “</w:t>
-      </w:r>
-      <w:proofErr w:type="spellStart"/>
-      <w:r>
-        <w:rPr>
-          <w:sz w:val="24"/>
-          <w:szCs w:val="24"/>
-        </w:rPr>
-        <w:t>VideoCallLog</w:t>
-      </w:r>
-      <w:proofErr w:type="spellEnd"/>
-      <w:r>
-        <w:rPr>
-          <w:sz w:val="24"/>
-          <w:szCs w:val="24"/>
-        </w:rPr>
-        <w:t xml:space="preserve">” class </w:t>
+        <w:t xml:space="preserve"> The UML diagram follows this principle. For example, the “VideoCallLog” class </w:t>
       </w:r>
       <w:r>
         <w:rPr>
@@ -6085,23 +6002,7 @@
           <w:sz w:val="24"/>
           <w:szCs w:val="24"/>
         </w:rPr>
-        <w:t>he “</w:t>
-      </w:r>
-      <w:proofErr w:type="spellStart"/>
-      <w:r>
-        <w:rPr>
-          <w:sz w:val="24"/>
-          <w:szCs w:val="24"/>
-        </w:rPr>
-        <w:t>VideoCallLogManager</w:t>
-      </w:r>
-      <w:proofErr w:type="spellEnd"/>
-      <w:r>
-        <w:rPr>
-          <w:sz w:val="24"/>
-          <w:szCs w:val="24"/>
-        </w:rPr>
-        <w:t xml:space="preserve">” class </w:t>
+        <w:t xml:space="preserve">he “VideoCallLogManager” class </w:t>
       </w:r>
       <w:r>
         <w:rPr>
@@ -6117,7 +6018,6 @@
         </w:rPr>
         <w:t>“</w:t>
       </w:r>
-      <w:proofErr w:type="spellStart"/>
       <w:r>
         <w:rPr>
           <w:sz w:val="24"/>
@@ -6125,7 +6025,6 @@
         </w:rPr>
         <w:t>AddVideoCallLog</w:t>
       </w:r>
-      <w:proofErr w:type="spellEnd"/>
       <w:r>
         <w:rPr>
           <w:sz w:val="24"/>
@@ -6147,7 +6046,6 @@
         </w:rPr>
         <w:t>“</w:t>
       </w:r>
-      <w:proofErr w:type="spellStart"/>
       <w:r>
         <w:rPr>
           <w:sz w:val="24"/>
@@ -6155,7 +6053,6 @@
         </w:rPr>
         <w:t>RemoveVideoCallLog</w:t>
       </w:r>
-      <w:proofErr w:type="spellEnd"/>
       <w:r>
         <w:rPr>
           <w:sz w:val="24"/>
@@ -6294,39 +6191,7 @@
           <w:sz w:val="24"/>
           <w:szCs w:val="24"/>
         </w:rPr>
-        <w:t>“</w:t>
-      </w:r>
-      <w:proofErr w:type="spellStart"/>
-      <w:r>
-        <w:rPr>
-          <w:sz w:val="24"/>
-          <w:szCs w:val="24"/>
-        </w:rPr>
-        <w:t>IVideoCallLog</w:t>
-      </w:r>
-      <w:proofErr w:type="spellEnd"/>
-      <w:r>
-        <w:rPr>
-          <w:sz w:val="24"/>
-          <w:szCs w:val="24"/>
-        </w:rPr>
-        <w:t>” Interface can add new functionalities and can be implemented to other classes without altering the existing functionalities in the interface or the “</w:t>
-      </w:r>
-      <w:proofErr w:type="spellStart"/>
-      <w:r>
-        <w:rPr>
-          <w:sz w:val="24"/>
-          <w:szCs w:val="24"/>
-        </w:rPr>
-        <w:t>VideoCallLog</w:t>
-      </w:r>
-      <w:proofErr w:type="spellEnd"/>
-      <w:r>
-        <w:rPr>
-          <w:sz w:val="24"/>
-          <w:szCs w:val="24"/>
-        </w:rPr>
-        <w:t>” class.</w:t>
+        <w:t>“IVideoCallLog” Interface can add new functionalities and can be implemented to other classes without altering the existing functionalities in the interface or the “VideoCallLog” class.</w:t>
       </w:r>
     </w:p>
     <w:p>
@@ -6350,7 +6215,6 @@
           <w:u w:val="single"/>
         </w:rPr>
       </w:pPr>
-      <w:proofErr w:type="spellStart"/>
       <w:r>
         <w:rPr>
           <w:b/>
@@ -6367,16 +6231,7 @@
           <w:szCs w:val="24"/>
           <w:u w:val="single"/>
         </w:rPr>
-        <w:t>iskov</w:t>
-      </w:r>
-      <w:proofErr w:type="spellEnd"/>
-      <w:r>
-        <w:rPr>
-          <w:sz w:val="24"/>
-          <w:szCs w:val="24"/>
-          <w:u w:val="single"/>
-        </w:rPr>
-        <w:t xml:space="preserve"> Substitution Principle</w:t>
+        <w:t>iskov Substitution Principle</w:t>
       </w:r>
     </w:p>
     <w:p>
@@ -6488,46 +6343,7 @@
           <w:sz w:val="24"/>
           <w:szCs w:val="24"/>
         </w:rPr>
-        <w:t xml:space="preserve">It </w:t>
-      </w:r>
-      <w:r>
-        <w:rPr>
-          <w:sz w:val="24"/>
-          <w:szCs w:val="24"/>
-        </w:rPr>
-        <w:t>states that a client should never be forced to implement methods of an interface that it doesn't use. In other words, an interface should be specific to the needs of the implementing class. In the UML diagram, this principle is implemented with the '</w:t>
-      </w:r>
-      <w:proofErr w:type="spellStart"/>
-      <w:r>
-        <w:rPr>
-          <w:sz w:val="24"/>
-          <w:szCs w:val="24"/>
-        </w:rPr>
-        <w:t>IVideoCallLogRepository</w:t>
-      </w:r>
-      <w:proofErr w:type="spellEnd"/>
-      <w:r>
-        <w:rPr>
-          <w:sz w:val="24"/>
-          <w:szCs w:val="24"/>
-        </w:rPr>
-        <w:t>' interface, which is specifically for the '</w:t>
-      </w:r>
-      <w:proofErr w:type="spellStart"/>
-      <w:r>
-        <w:rPr>
-          <w:sz w:val="24"/>
-          <w:szCs w:val="24"/>
-        </w:rPr>
-        <w:t>VideoCallRepository</w:t>
-      </w:r>
-      <w:proofErr w:type="spellEnd"/>
-      <w:r>
-        <w:rPr>
-          <w:sz w:val="24"/>
-          <w:szCs w:val="24"/>
-        </w:rPr>
-        <w:t>' class. No other classes implement this interface.</w:t>
+        <w:t>It states that a client should never be forced to implement methods of an interface that it doesn't use. In other words, an interface should be specific to the needs of the implementing class. In the UML diagram, this principle is implemented with the 'IVideoCallLogRepository' interface, which is specifically for the 'VideoCallRepository' class. No other classes implement this interface.</w:t>
       </w:r>
     </w:p>
     <w:p>
@@ -6680,39 +6496,7 @@
           <w:sz w:val="24"/>
           <w:szCs w:val="24"/>
         </w:rPr>
-        <w:t>This is implemented in the UML diagram, as you can see that the “</w:t>
-      </w:r>
-      <w:proofErr w:type="spellStart"/>
-      <w:r>
-        <w:rPr>
-          <w:sz w:val="24"/>
-          <w:szCs w:val="24"/>
-        </w:rPr>
-        <w:t>VideoCallLogManager</w:t>
-      </w:r>
-      <w:proofErr w:type="spellEnd"/>
-      <w:r>
-        <w:rPr>
-          <w:sz w:val="24"/>
-          <w:szCs w:val="24"/>
-        </w:rPr>
-        <w:t>” class implements from the “</w:t>
-      </w:r>
-      <w:proofErr w:type="spellStart"/>
-      <w:r>
-        <w:rPr>
-          <w:sz w:val="24"/>
-          <w:szCs w:val="24"/>
-        </w:rPr>
-        <w:t>IVideoCallLogManager</w:t>
-      </w:r>
-      <w:proofErr w:type="spellEnd"/>
-      <w:r>
-        <w:rPr>
-          <w:sz w:val="24"/>
-          <w:szCs w:val="24"/>
-        </w:rPr>
-        <w:t xml:space="preserve">” interface. You can </w:t>
+        <w:t xml:space="preserve">This is implemented in the UML diagram, as you can see that the “VideoCallLogManager” class implements from the “IVideoCallLogManager” interface. You can </w:t>
       </w:r>
       <w:r>
         <w:rPr>
@@ -6778,7 +6562,7 @@
           <w:sz w:val="24"/>
           <w:szCs w:val="24"/>
         </w:rPr>
-        <w:t xml:space="preserve">To illustrate the user interface design, we made use of wireframes, which are mockup designs of an application or website. Think of wireframes as the initial sketch when you're creating a painting; they lay out what will appear on the canvas before you start painting. There are websites or applications that allow you to easily create wireframes for free. You can create, export, demonstrate, and get feedback on it instantly. With the wireframe you can also provide detailed descriptions for each component on the wireframe. The wireframes can be found in the </w:t>
+        <w:t xml:space="preserve">To illustrate the user interface design, we made use of wireframes, which are mockup designs of an application or website. There are websites or applications that allow you to easily create wireframes for free. You can create, export, demonstrate, and get feedback on it instantly. With the wireframe you can also provide detailed descriptions for each component on the wireframe. The wireframes can be found in the </w:t>
       </w:r>
       <w:r>
         <w:rPr>
@@ -6818,142 +6602,12 @@
     </w:p>
     <w:p>
       <w:pPr>
-        <w:keepNext/>
-      </w:pPr>
-      <w:r>
-        <w:rPr>
-          <w:noProof/>
-          <w:sz w:val="24"/>
-          <w:szCs w:val="24"/>
-        </w:rPr>
-        <w:drawing>
-          <wp:inline distT="0" distB="0" distL="0" distR="0" wp14:anchorId="72591F1A" wp14:editId="600B128B">
-            <wp:extent cx="4130040" cy="3007737"/>
-            <wp:effectExtent l="0" t="0" r="3810" b="2540"/>
-            <wp:docPr id="877398379" name="Picture 1"/>
-            <wp:cNvGraphicFramePr>
-              <a:graphicFrameLocks xmlns:a="http://schemas.openxmlformats.org/drawingml/2006/main" noChangeAspect="1"/>
-            </wp:cNvGraphicFramePr>
-            <a:graphic xmlns:a="http://schemas.openxmlformats.org/drawingml/2006/main">
-              <a:graphicData uri="http://schemas.openxmlformats.org/drawingml/2006/picture">
-                <pic:pic xmlns:pic="http://schemas.openxmlformats.org/drawingml/2006/picture">
-                  <pic:nvPicPr>
-                    <pic:cNvPr id="877398379" name="Picture 877398379"/>
-                    <pic:cNvPicPr/>
-                  </pic:nvPicPr>
-                  <pic:blipFill>
-                    <a:blip r:embed="rId19">
-                      <a:extLst>
-                        <a:ext uri="{28A0092B-C50C-407E-A947-70E740481C1C}">
-                          <a14:useLocalDpi xmlns:a14="http://schemas.microsoft.com/office/drawing/2010/main" val="0"/>
-                        </a:ext>
-                      </a:extLst>
-                    </a:blip>
-                    <a:stretch>
-                      <a:fillRect/>
-                    </a:stretch>
-                  </pic:blipFill>
-                  <pic:spPr>
-                    <a:xfrm>
-                      <a:off x="0" y="0"/>
-                      <a:ext cx="4130040" cy="3007737"/>
-                    </a:xfrm>
-                    <a:prstGeom prst="rect">
-                      <a:avLst/>
-                    </a:prstGeom>
-                  </pic:spPr>
-                </pic:pic>
-              </a:graphicData>
-            </a:graphic>
-          </wp:inline>
-        </w:drawing>
-      </w:r>
-    </w:p>
-    <w:p>
-      <w:pPr>
-        <w:spacing w:line="240" w:lineRule="auto"/>
-        <w:rPr>
-          <w:b/>
-          <w:bCs/>
-          <w:color w:val="404040" w:themeColor="text1" w:themeTint="BF"/>
-          <w:sz w:val="16"/>
-          <w:szCs w:val="16"/>
-        </w:rPr>
-      </w:pPr>
-      <w:r>
-        <w:rPr>
-          <w:b/>
-          <w:bCs/>
-          <w:color w:val="404040" w:themeColor="text1" w:themeTint="BF"/>
-          <w:sz w:val="16"/>
-          <w:szCs w:val="16"/>
-        </w:rPr>
-        <w:t xml:space="preserve">Figure </w:t>
-      </w:r>
-      <w:r>
-        <w:rPr>
-          <w:b/>
-          <w:bCs/>
-          <w:color w:val="404040" w:themeColor="text1" w:themeTint="BF"/>
-          <w:sz w:val="16"/>
-          <w:szCs w:val="16"/>
-        </w:rPr>
-        <w:fldChar w:fldCharType="begin"/>
-      </w:r>
-      <w:r>
-        <w:rPr>
-          <w:b/>
-          <w:bCs/>
-          <w:color w:val="404040" w:themeColor="text1" w:themeTint="BF"/>
-          <w:sz w:val="16"/>
-          <w:szCs w:val="16"/>
-        </w:rPr>
-        <w:instrText xml:space="preserve"> SEQ Figure \* ARABIC </w:instrText>
-      </w:r>
-      <w:r>
-        <w:rPr>
-          <w:b/>
-          <w:bCs/>
-          <w:color w:val="404040" w:themeColor="text1" w:themeTint="BF"/>
-          <w:sz w:val="16"/>
-          <w:szCs w:val="16"/>
-        </w:rPr>
-        <w:fldChar w:fldCharType="separate"/>
-      </w:r>
-      <w:r>
-        <w:rPr>
-          <w:b/>
-          <w:bCs/>
-          <w:noProof/>
-          <w:color w:val="404040" w:themeColor="text1" w:themeTint="BF"/>
-          <w:sz w:val="16"/>
-          <w:szCs w:val="16"/>
-        </w:rPr>
-        <w:t>6</w:t>
-      </w:r>
-      <w:r>
-        <w:rPr>
-          <w:b/>
-          <w:bCs/>
-          <w:noProof/>
-          <w:color w:val="404040" w:themeColor="text1" w:themeTint="BF"/>
-          <w:sz w:val="16"/>
-          <w:szCs w:val="16"/>
-        </w:rPr>
-        <w:fldChar w:fldCharType="end"/>
-      </w:r>
-      <w:r>
-        <w:rPr>
-          <w:b/>
-          <w:bCs/>
-          <w:color w:val="404040" w:themeColor="text1" w:themeTint="BF"/>
-          <w:sz w:val="16"/>
-          <w:szCs w:val="16"/>
-        </w:rPr>
-        <w:t>: Sketch painting example</w:t>
-      </w:r>
-    </w:p>
-    <w:p/>
+        <w:rPr>
+          <w:sz w:val="24"/>
+          <w:szCs w:val="24"/>
+        </w:rPr>
+      </w:pPr>
+    </w:p>
     <w:p>
       <w:pPr>
         <w:pStyle w:val="Heading2"/>
@@ -7006,7 +6660,7 @@
         </w:rPr>
         <w:t xml:space="preserve"> the system. It provides visual representation of how they interact with each other. It serves as a useful tool for all stakeholders, including non-technical ones, to understand and communicate how these interactions should function. The user flowchart can be found in the “User Flowchart” document, which was created using the </w:t>
       </w:r>
-      <w:hyperlink r:id="rId20" w:history="1">
+      <w:hyperlink r:id="rId19" w:history="1">
         <w:r>
           <w:rPr>
             <w:color w:val="0563C1" w:themeColor="hyperlink"/>
@@ -7234,6 +6888,7 @@
         <w:rPr>
           <w:noProof/>
         </w:rPr>
+        <w:lastRenderedPageBreak/>
         <w:drawing>
           <wp:inline distT="0" distB="0" distL="0" distR="0" wp14:anchorId="04208824" wp14:editId="7AC904B4">
             <wp:extent cx="6643882" cy="4479687"/>
@@ -7250,7 +6905,7 @@
                     <pic:cNvPicPr/>
                   </pic:nvPicPr>
                   <pic:blipFill>
-                    <a:blip r:embed="rId21" cstate="print">
+                    <a:blip r:embed="rId20" cstate="print">
                       <a:extLst>
                         <a:ext uri="{28A0092B-C50C-407E-A947-70E740481C1C}">
                           <a14:useLocalDpi xmlns:a14="http://schemas.microsoft.com/office/drawing/2010/main" val="0"/>
@@ -7308,23 +6963,7 @@
           <w:sz w:val="24"/>
           <w:szCs w:val="24"/>
         </w:rPr>
-        <w:t>The “Person”, “</w:t>
-      </w:r>
-      <w:proofErr w:type="spellStart"/>
-      <w:r>
-        <w:rPr>
-          <w:sz w:val="24"/>
-          <w:szCs w:val="24"/>
-        </w:rPr>
-        <w:t>PersonAddress</w:t>
-      </w:r>
-      <w:proofErr w:type="spellEnd"/>
-      <w:r>
-        <w:rPr>
-          <w:sz w:val="24"/>
-          <w:szCs w:val="24"/>
-        </w:rPr>
-        <w:t>” and “Address” are entit</w:t>
+        <w:t>The “Person”, “PersonAddress” and “Address” are entit</w:t>
       </w:r>
       <w:r>
         <w:rPr>
@@ -7394,23 +7033,7 @@
           <w:sz w:val="24"/>
           <w:szCs w:val="24"/>
         </w:rPr>
-        <w:t xml:space="preserve"> The “</w:t>
-      </w:r>
-      <w:proofErr w:type="spellStart"/>
-      <w:r>
-        <w:rPr>
-          <w:sz w:val="24"/>
-          <w:szCs w:val="24"/>
-        </w:rPr>
-        <w:t>VideoCallLogs</w:t>
-      </w:r>
-      <w:proofErr w:type="spellEnd"/>
-      <w:r>
-        <w:rPr>
-          <w:sz w:val="24"/>
-          <w:szCs w:val="24"/>
-        </w:rPr>
-        <w:t xml:space="preserve">” entity </w:t>
+        <w:t xml:space="preserve"> The “VideoCallLogs” entity </w:t>
       </w:r>
       <w:r>
         <w:rPr>
@@ -7495,23 +7118,7 @@
           <w:sz w:val="24"/>
           <w:szCs w:val="24"/>
         </w:rPr>
-        <w:t xml:space="preserve"> version of testing strategies is in the project plan document in section 4.1, ‘Testing </w:t>
-      </w:r>
-      <w:proofErr w:type="gramStart"/>
-      <w:r>
-        <w:rPr>
-          <w:sz w:val="24"/>
-          <w:szCs w:val="24"/>
-        </w:rPr>
-        <w:t>strategies’</w:t>
-      </w:r>
-      <w:proofErr w:type="gramEnd"/>
-      <w:r>
-        <w:rPr>
-          <w:sz w:val="24"/>
-          <w:szCs w:val="24"/>
-        </w:rPr>
-        <w:t xml:space="preserve">. </w:t>
+        <w:t xml:space="preserve"> version of testing strategies is in the project plan document in section 4.1, ‘Testing strategies’. </w:t>
       </w:r>
     </w:p>
     <w:p>
@@ -7521,6 +7128,7 @@
       <w:bookmarkStart w:id="23" w:name="_Toc146573122"/>
       <w:bookmarkStart w:id="24" w:name="_Toc147351575"/>
       <w:r>
+        <w:lastRenderedPageBreak/>
         <w:t>Test approach</w:t>
       </w:r>
       <w:bookmarkEnd w:id="23"/>
@@ -7875,15 +7483,7 @@
                 <w:sz w:val="24"/>
                 <w:szCs w:val="24"/>
               </w:rPr>
-              <w:t xml:space="preserve">To test the expected user outcomes and prevent any unexpected </w:t>
-            </w:r>
-            <w:r>
-              <w:rPr>
-                <w:sz w:val="24"/>
-                <w:szCs w:val="24"/>
-              </w:rPr>
-              <w:lastRenderedPageBreak/>
-              <w:t>results to show on the system.</w:t>
+              <w:t>To test the expected user outcomes and prevent any unexpected results to show on the system.</w:t>
             </w:r>
           </w:p>
         </w:tc>
@@ -7905,7 +7505,6 @@
                 <w:sz w:val="24"/>
                 <w:szCs w:val="24"/>
               </w:rPr>
-              <w:lastRenderedPageBreak/>
               <w:t xml:space="preserve">The test cases </w:t>
             </w:r>
             <w:r>
@@ -7941,15 +7540,7 @@
                 <w:sz w:val="24"/>
                 <w:szCs w:val="24"/>
               </w:rPr>
-              <w:t xml:space="preserve"> at </w:t>
-            </w:r>
-            <w:r>
-              <w:rPr>
-                <w:sz w:val="24"/>
-                <w:szCs w:val="24"/>
-              </w:rPr>
-              <w:lastRenderedPageBreak/>
-              <w:t>the end of each sprint.</w:t>
+              <w:t xml:space="preserve"> at the end of each sprint.</w:t>
             </w:r>
           </w:p>
         </w:tc>
@@ -7970,7 +7561,6 @@
                 <w:sz w:val="24"/>
                 <w:szCs w:val="24"/>
               </w:rPr>
-              <w:lastRenderedPageBreak/>
               <w:t>Tony</w:t>
             </w:r>
           </w:p>
@@ -8168,6 +7758,7 @@
                 <w:sz w:val="24"/>
                 <w:szCs w:val="24"/>
               </w:rPr>
+              <w:lastRenderedPageBreak/>
               <w:t>Method for getting phone number</w:t>
             </w:r>
           </w:p>
@@ -8209,8 +7800,6 @@
                 <w:szCs w:val="24"/>
               </w:rPr>
             </w:pPr>
-            <w:proofErr w:type="spellStart"/>
-            <w:proofErr w:type="gramStart"/>
             <w:r>
               <w:rPr>
                 <w:sz w:val="24"/>
@@ -8225,21 +7814,12 @@
               </w:rPr>
               <w:t>sByTelType</w:t>
             </w:r>
-            <w:proofErr w:type="spellEnd"/>
-            <w:r>
-              <w:rPr>
-                <w:sz w:val="24"/>
-                <w:szCs w:val="24"/>
-              </w:rPr>
-              <w:t>(</w:t>
-            </w:r>
-            <w:proofErr w:type="gramEnd"/>
-            <w:r>
-              <w:rPr>
-                <w:sz w:val="24"/>
-                <w:szCs w:val="24"/>
-              </w:rPr>
-              <w:t>)</w:t>
+            <w:r>
+              <w:rPr>
+                <w:sz w:val="24"/>
+                <w:szCs w:val="24"/>
+              </w:rPr>
+              <w:t>()</w:t>
             </w:r>
           </w:p>
         </w:tc>
@@ -8276,30 +7856,12 @@
                 <w:szCs w:val="24"/>
               </w:rPr>
             </w:pPr>
-            <w:proofErr w:type="spellStart"/>
-            <w:proofErr w:type="gramStart"/>
-            <w:r>
-              <w:rPr>
-                <w:sz w:val="24"/>
-                <w:szCs w:val="24"/>
-              </w:rPr>
-              <w:t>ShouldGetPersoonPhoneNumbersByStartingDate</w:t>
-            </w:r>
-            <w:proofErr w:type="spellEnd"/>
-            <w:r>
-              <w:rPr>
-                <w:sz w:val="24"/>
-                <w:szCs w:val="24"/>
-              </w:rPr>
-              <w:t>(</w:t>
-            </w:r>
-            <w:proofErr w:type="gramEnd"/>
-            <w:r>
-              <w:rPr>
-                <w:sz w:val="24"/>
-                <w:szCs w:val="24"/>
-              </w:rPr>
-              <w:t>)</w:t>
+            <w:r>
+              <w:rPr>
+                <w:sz w:val="24"/>
+                <w:szCs w:val="24"/>
+              </w:rPr>
+              <w:t>ShouldGetPersoonPhoneNumbersByStartingDate()</w:t>
             </w:r>
           </w:p>
         </w:tc>
@@ -8336,8 +7898,6 @@
                 <w:szCs w:val="24"/>
               </w:rPr>
             </w:pPr>
-            <w:proofErr w:type="spellStart"/>
-            <w:proofErr w:type="gramStart"/>
             <w:r>
               <w:rPr>
                 <w:sz w:val="24"/>
@@ -8357,23 +7917,7 @@
                 <w:sz w:val="24"/>
                 <w:szCs w:val="24"/>
               </w:rPr>
-              <w:t>PhoneNumber</w:t>
-            </w:r>
-            <w:proofErr w:type="spellEnd"/>
-            <w:r>
-              <w:rPr>
-                <w:sz w:val="24"/>
-                <w:szCs w:val="24"/>
-              </w:rPr>
-              <w:t>(</w:t>
-            </w:r>
-            <w:proofErr w:type="gramEnd"/>
-            <w:r>
-              <w:rPr>
-                <w:sz w:val="24"/>
-                <w:szCs w:val="24"/>
-              </w:rPr>
-              <w:t>)</w:t>
+              <w:t>PhoneNumber()</w:t>
             </w:r>
           </w:p>
         </w:tc>
@@ -8479,30 +8023,12 @@
                 <w:szCs w:val="24"/>
               </w:rPr>
             </w:pPr>
-            <w:proofErr w:type="spellStart"/>
-            <w:proofErr w:type="gramStart"/>
-            <w:r>
-              <w:rPr>
-                <w:sz w:val="24"/>
-                <w:szCs w:val="24"/>
-              </w:rPr>
-              <w:t>ShouldInitializeVideoCall</w:t>
-            </w:r>
-            <w:proofErr w:type="spellEnd"/>
-            <w:r>
-              <w:rPr>
-                <w:sz w:val="24"/>
-                <w:szCs w:val="24"/>
-              </w:rPr>
-              <w:t>(</w:t>
-            </w:r>
-            <w:proofErr w:type="gramEnd"/>
-            <w:r>
-              <w:rPr>
-                <w:sz w:val="24"/>
-                <w:szCs w:val="24"/>
-              </w:rPr>
-              <w:t>)</w:t>
+            <w:r>
+              <w:rPr>
+                <w:sz w:val="24"/>
+                <w:szCs w:val="24"/>
+              </w:rPr>
+              <w:t>ShouldInitializeVideoCall()</w:t>
             </w:r>
           </w:p>
         </w:tc>
@@ -8608,30 +8134,12 @@
                 <w:szCs w:val="24"/>
               </w:rPr>
             </w:pPr>
-            <w:proofErr w:type="spellStart"/>
-            <w:proofErr w:type="gramStart"/>
-            <w:r>
-              <w:rPr>
-                <w:sz w:val="24"/>
-                <w:szCs w:val="24"/>
-              </w:rPr>
-              <w:t>ShouldEndVideoCall</w:t>
-            </w:r>
-            <w:proofErr w:type="spellEnd"/>
-            <w:r>
-              <w:rPr>
-                <w:sz w:val="24"/>
-                <w:szCs w:val="24"/>
-              </w:rPr>
-              <w:t>(</w:t>
-            </w:r>
-            <w:proofErr w:type="gramEnd"/>
-            <w:r>
-              <w:rPr>
-                <w:sz w:val="24"/>
-                <w:szCs w:val="24"/>
-              </w:rPr>
-              <w:t>)</w:t>
+            <w:r>
+              <w:rPr>
+                <w:sz w:val="24"/>
+                <w:szCs w:val="24"/>
+              </w:rPr>
+              <w:t>ShouldEndVideoCall()</w:t>
             </w:r>
           </w:p>
         </w:tc>
@@ -8737,30 +8245,12 @@
                 <w:szCs w:val="24"/>
               </w:rPr>
             </w:pPr>
-            <w:proofErr w:type="spellStart"/>
-            <w:proofErr w:type="gramStart"/>
-            <w:r>
-              <w:rPr>
-                <w:sz w:val="24"/>
-                <w:szCs w:val="24"/>
-              </w:rPr>
-              <w:t>ShouldBeAbleToGetPersoonEmail</w:t>
-            </w:r>
-            <w:proofErr w:type="spellEnd"/>
-            <w:r>
-              <w:rPr>
-                <w:sz w:val="24"/>
-                <w:szCs w:val="24"/>
-              </w:rPr>
-              <w:t>(</w:t>
-            </w:r>
-            <w:proofErr w:type="gramEnd"/>
-            <w:r>
-              <w:rPr>
-                <w:sz w:val="24"/>
-                <w:szCs w:val="24"/>
-              </w:rPr>
-              <w:t>)</w:t>
+            <w:r>
+              <w:rPr>
+                <w:sz w:val="24"/>
+                <w:szCs w:val="24"/>
+              </w:rPr>
+              <w:t>ShouldBeAbleToGetPersoonEmail()</w:t>
             </w:r>
           </w:p>
         </w:tc>
@@ -8797,30 +8287,12 @@
                 <w:szCs w:val="24"/>
               </w:rPr>
             </w:pPr>
-            <w:proofErr w:type="spellStart"/>
-            <w:proofErr w:type="gramStart"/>
-            <w:r>
-              <w:rPr>
-                <w:sz w:val="24"/>
-                <w:szCs w:val="24"/>
-              </w:rPr>
-              <w:t>ShouldGiveAnExceptionWhenThereIsNoEmail</w:t>
-            </w:r>
-            <w:proofErr w:type="spellEnd"/>
-            <w:r>
-              <w:rPr>
-                <w:sz w:val="24"/>
-                <w:szCs w:val="24"/>
-              </w:rPr>
-              <w:t>(</w:t>
-            </w:r>
-            <w:proofErr w:type="gramEnd"/>
-            <w:r>
-              <w:rPr>
-                <w:sz w:val="24"/>
-                <w:szCs w:val="24"/>
-              </w:rPr>
-              <w:t>)</w:t>
+            <w:r>
+              <w:rPr>
+                <w:sz w:val="24"/>
+                <w:szCs w:val="24"/>
+              </w:rPr>
+              <w:t>ShouldGiveAnExceptionWhenThereIsNoEmail()</w:t>
             </w:r>
           </w:p>
         </w:tc>
@@ -8935,30 +8407,12 @@
                 <w:szCs w:val="24"/>
               </w:rPr>
             </w:pPr>
-            <w:proofErr w:type="spellStart"/>
-            <w:proofErr w:type="gramStart"/>
-            <w:r>
-              <w:rPr>
-                <w:sz w:val="24"/>
-                <w:szCs w:val="24"/>
-              </w:rPr>
-              <w:t>ShouldBeAbleToAddDateAndTimeOfLog</w:t>
-            </w:r>
-            <w:proofErr w:type="spellEnd"/>
-            <w:r>
-              <w:rPr>
-                <w:sz w:val="24"/>
-                <w:szCs w:val="24"/>
-              </w:rPr>
-              <w:t>(</w:t>
-            </w:r>
-            <w:proofErr w:type="gramEnd"/>
-            <w:r>
-              <w:rPr>
-                <w:sz w:val="24"/>
-                <w:szCs w:val="24"/>
-              </w:rPr>
-              <w:t>)</w:t>
+            <w:r>
+              <w:rPr>
+                <w:sz w:val="24"/>
+                <w:szCs w:val="24"/>
+              </w:rPr>
+              <w:t>ShouldBeAbleToAddDateAndTimeOfLog()</w:t>
             </w:r>
           </w:p>
         </w:tc>
@@ -9064,30 +8518,12 @@
                 <w:szCs w:val="24"/>
               </w:rPr>
             </w:pPr>
-            <w:proofErr w:type="spellStart"/>
-            <w:proofErr w:type="gramStart"/>
-            <w:r>
-              <w:rPr>
-                <w:sz w:val="24"/>
-                <w:szCs w:val="24"/>
-              </w:rPr>
-              <w:t>ShouldBeAbleToGetTheDateAndTimeOfVideoCall</w:t>
-            </w:r>
-            <w:proofErr w:type="spellEnd"/>
-            <w:r>
-              <w:rPr>
-                <w:sz w:val="24"/>
-                <w:szCs w:val="24"/>
-              </w:rPr>
-              <w:t>(</w:t>
-            </w:r>
-            <w:proofErr w:type="gramEnd"/>
-            <w:r>
-              <w:rPr>
-                <w:sz w:val="24"/>
-                <w:szCs w:val="24"/>
-              </w:rPr>
-              <w:t>)</w:t>
+            <w:r>
+              <w:rPr>
+                <w:sz w:val="24"/>
+                <w:szCs w:val="24"/>
+              </w:rPr>
+              <w:t>ShouldBeAbleToGetTheDateAndTimeOfVideoCall()</w:t>
             </w:r>
           </w:p>
         </w:tc>
@@ -9193,30 +8629,12 @@
                 <w:szCs w:val="24"/>
               </w:rPr>
             </w:pPr>
-            <w:proofErr w:type="spellStart"/>
-            <w:proofErr w:type="gramStart"/>
-            <w:r>
-              <w:rPr>
-                <w:sz w:val="24"/>
-                <w:szCs w:val="24"/>
-              </w:rPr>
-              <w:t>ShouldBeAbleToMuteMic</w:t>
-            </w:r>
-            <w:proofErr w:type="spellEnd"/>
-            <w:r>
-              <w:rPr>
-                <w:sz w:val="24"/>
-                <w:szCs w:val="24"/>
-              </w:rPr>
-              <w:t>(</w:t>
-            </w:r>
-            <w:proofErr w:type="gramEnd"/>
-            <w:r>
-              <w:rPr>
-                <w:sz w:val="24"/>
-                <w:szCs w:val="24"/>
-              </w:rPr>
-              <w:t>)</w:t>
+            <w:r>
+              <w:rPr>
+                <w:sz w:val="24"/>
+                <w:szCs w:val="24"/>
+              </w:rPr>
+              <w:t>ShouldBeAbleToMuteMic()</w:t>
             </w:r>
           </w:p>
         </w:tc>
@@ -9253,30 +8671,12 @@
                 <w:szCs w:val="24"/>
               </w:rPr>
             </w:pPr>
-            <w:proofErr w:type="spellStart"/>
-            <w:proofErr w:type="gramStart"/>
-            <w:r>
-              <w:rPr>
-                <w:sz w:val="24"/>
-                <w:szCs w:val="24"/>
-              </w:rPr>
-              <w:t>ShouldGiveExceptionWhenMicNotFound</w:t>
-            </w:r>
-            <w:proofErr w:type="spellEnd"/>
-            <w:r>
-              <w:rPr>
-                <w:sz w:val="24"/>
-                <w:szCs w:val="24"/>
-              </w:rPr>
-              <w:t>(</w:t>
-            </w:r>
-            <w:proofErr w:type="gramEnd"/>
-            <w:r>
-              <w:rPr>
-                <w:sz w:val="24"/>
-                <w:szCs w:val="24"/>
-              </w:rPr>
-              <w:t>)</w:t>
+            <w:r>
+              <w:rPr>
+                <w:sz w:val="24"/>
+                <w:szCs w:val="24"/>
+              </w:rPr>
+              <w:t>ShouldGiveExceptionWhenMicNotFound()</w:t>
             </w:r>
           </w:p>
         </w:tc>
@@ -9341,7 +8741,6 @@
                 <w:sz w:val="24"/>
                 <w:szCs w:val="24"/>
               </w:rPr>
-              <w:lastRenderedPageBreak/>
               <w:t>Method for camera</w:t>
             </w:r>
           </w:p>
@@ -9383,21 +8782,12 @@
                 <w:szCs w:val="24"/>
               </w:rPr>
             </w:pPr>
-            <w:proofErr w:type="gramStart"/>
-            <w:r>
-              <w:rPr>
-                <w:sz w:val="24"/>
-                <w:szCs w:val="24"/>
-              </w:rPr>
-              <w:t>ShouldBeAbleToTurnCameraOff(</w:t>
-            </w:r>
-            <w:proofErr w:type="gramEnd"/>
-            <w:r>
-              <w:rPr>
-                <w:sz w:val="24"/>
-                <w:szCs w:val="24"/>
-              </w:rPr>
-              <w:t>)</w:t>
+            <w:r>
+              <w:rPr>
+                <w:sz w:val="24"/>
+                <w:szCs w:val="24"/>
+              </w:rPr>
+              <w:t>ShouldBeAbleToTurnCameraOff()</w:t>
             </w:r>
           </w:p>
         </w:tc>
@@ -9434,30 +8824,12 @@
                 <w:szCs w:val="24"/>
               </w:rPr>
             </w:pPr>
-            <w:proofErr w:type="spellStart"/>
-            <w:proofErr w:type="gramStart"/>
-            <w:r>
-              <w:rPr>
-                <w:sz w:val="24"/>
-                <w:szCs w:val="24"/>
-              </w:rPr>
-              <w:t>ShouldGiveExceptionWhenCameraNotFound</w:t>
-            </w:r>
-            <w:proofErr w:type="spellEnd"/>
-            <w:r>
-              <w:rPr>
-                <w:sz w:val="24"/>
-                <w:szCs w:val="24"/>
-              </w:rPr>
-              <w:t>(</w:t>
-            </w:r>
-            <w:proofErr w:type="gramEnd"/>
-            <w:r>
-              <w:rPr>
-                <w:sz w:val="24"/>
-                <w:szCs w:val="24"/>
-              </w:rPr>
-              <w:t>)</w:t>
+            <w:r>
+              <w:rPr>
+                <w:sz w:val="24"/>
+                <w:szCs w:val="24"/>
+              </w:rPr>
+              <w:t>ShouldGiveExceptionWhenCameraNotFound()</w:t>
             </w:r>
           </w:p>
         </w:tc>
@@ -9591,7 +8963,15 @@
           <w:sz w:val="24"/>
           <w:szCs w:val="24"/>
         </w:rPr>
-        <w:t xml:space="preserve"> The written user acceptance tests will be stored here, and the test reports for the user acceptance tests will be located in the ‘Test Report’ document.</w:t>
+        <w:t xml:space="preserve"> The written user acceptance tests will be stored here, and the test </w:t>
+      </w:r>
+      <w:r>
+        <w:rPr>
+          <w:sz w:val="24"/>
+          <w:szCs w:val="24"/>
+        </w:rPr>
+        <w:lastRenderedPageBreak/>
+        <w:t>reports for the user acceptance tests will be located in the ‘Test Report’ document.</w:t>
       </w:r>
       <w:r>
         <w:rPr>
@@ -10475,7 +9855,7 @@
     <w:p/>
     <w:p/>
     <w:sectPr>
-      <w:footerReference w:type="default" r:id="rId22"/>
+      <w:footerReference w:type="default" r:id="rId21"/>
       <w:pgSz w:w="12240" w:h="15840"/>
       <w:pgMar w:top="1417" w:right="1417" w:bottom="1417" w:left="1417" w:header="720" w:footer="720" w:gutter="0"/>
       <w:cols w:space="720"/>

</xml_diff>